<commit_message>
Many things to doc
</commit_message>
<xml_diff>
--- a/Algorithms_KNN_SVM_KMeans_Report_Livan_Miranda.docx
+++ b/Algorithms_KNN_SVM_KMeans_Report_Livan_Miranda.docx
@@ -197,27 +197,43 @@
     </w:p>
     <w:p>
       <w:r>
-        <w:t>Table 1. Aggregated Cross-Validation Metrics (Macro)</w:t>
+        <w:t xml:space="preserve">Table 1. </w:t>
+      </w:r>
+      <w:r>
+        <w:t xml:space="preserve">Calculated Mean from the </w:t>
+      </w:r>
+      <w:r>
+        <w:t>Aggregated Cross-Validation Metrics (Macro)</w:t>
       </w:r>
     </w:p>
     <w:tbl>
       <w:tblPr>
         <w:tblW w:w="0" w:type="auto"/>
+        <w:jc w:val="center"/>
+        <w:tblBorders>
+          <w:top w:val="single" w:sz="4" w:space="0" w:color="auto"/>
+          <w:left w:val="single" w:sz="4" w:space="0" w:color="auto"/>
+          <w:bottom w:val="single" w:sz="4" w:space="0" w:color="auto"/>
+          <w:right w:val="single" w:sz="4" w:space="0" w:color="auto"/>
+          <w:insideH w:val="single" w:sz="4" w:space="0" w:color="auto"/>
+          <w:insideV w:val="single" w:sz="4" w:space="0" w:color="auto"/>
+        </w:tblBorders>
         <w:tblLook w:val="04A0" w:firstRow="1" w:lastRow="0" w:firstColumn="1" w:lastColumn="0" w:noHBand="0" w:noVBand="1"/>
       </w:tblPr>
       <w:tblGrid>
+        <w:gridCol w:w="1314"/>
+        <w:gridCol w:w="1137"/>
+        <w:gridCol w:w="1170"/>
         <w:gridCol w:w="1234"/>
-        <w:gridCol w:w="1234"/>
-        <w:gridCol w:w="1234"/>
-        <w:gridCol w:w="1234"/>
-        <w:gridCol w:w="1234"/>
-        <w:gridCol w:w="1234"/>
-        <w:gridCol w:w="1234"/>
+        <w:gridCol w:w="938"/>
       </w:tblGrid>
       <w:tr>
+        <w:trPr>
+          <w:jc w:val="center"/>
+        </w:trPr>
         <w:tc>
           <w:tcPr>
-            <w:tcW w:w="1234" w:type="dxa"/>
+            <w:tcW w:w="1314" w:type="dxa"/>
           </w:tcPr>
           <w:p>
             <w:r>
@@ -230,7 +246,7 @@
         </w:tc>
         <w:tc>
           <w:tcPr>
-            <w:tcW w:w="1234" w:type="dxa"/>
+            <w:tcW w:w="1032" w:type="dxa"/>
           </w:tcPr>
           <w:p>
             <w:r>
@@ -243,7 +259,7 @@
         </w:tc>
         <w:tc>
           <w:tcPr>
-            <w:tcW w:w="1234" w:type="dxa"/>
+            <w:tcW w:w="1170" w:type="dxa"/>
           </w:tcPr>
           <w:p>
             <w:r>
@@ -269,7 +285,7 @@
         </w:tc>
         <w:tc>
           <w:tcPr>
-            <w:tcW w:w="1234" w:type="dxa"/>
+            <w:tcW w:w="938" w:type="dxa"/>
           </w:tcPr>
           <w:p>
             <w:r>
@@ -280,16 +296,44 @@
             </w:r>
           </w:p>
         </w:tc>
+      </w:tr>
+      <w:tr>
+        <w:trPr>
+          <w:jc w:val="center"/>
+        </w:trPr>
         <w:tc>
           <w:tcPr>
-            <w:tcW w:w="1234" w:type="dxa"/>
+            <w:tcW w:w="1314" w:type="dxa"/>
           </w:tcPr>
           <w:p>
             <w:r>
-              <w:rPr>
-                <w:b/>
-              </w:rPr>
-              <w:t>ROC-AUC</w:t>
+              <w:t>KNN</w:t>
+            </w:r>
+          </w:p>
+        </w:tc>
+        <w:tc>
+          <w:tcPr>
+            <w:tcW w:w="1032" w:type="dxa"/>
+          </w:tcPr>
+          <w:p>
+            <w:r>
+              <w:t>0.95</w:t>
+            </w:r>
+            <w:r>
+              <w:t>4</w:t>
+            </w:r>
+          </w:p>
+        </w:tc>
+        <w:tc>
+          <w:tcPr>
+            <w:tcW w:w="1170" w:type="dxa"/>
+          </w:tcPr>
+          <w:p>
+            <w:r>
+              <w:t>0.95</w:t>
+            </w:r>
+            <w:r>
+              <w:t>5</w:t>
             </w:r>
           </w:p>
         </w:tc>
@@ -300,21 +344,68 @@
           <w:p>
             <w:r>
               <w:rPr>
-                <w:b/>
+                <w:rFonts w:ascii="Aptos Narrow" w:hAnsi="Aptos Narrow"/>
+                <w:color w:val="000000"/>
               </w:rPr>
-              <w:t>PR-AUC</w:t>
+              <w:t>0.95</w:t>
+            </w:r>
+            <w:r>
+              <w:rPr>
+                <w:rFonts w:ascii="Aptos Narrow" w:hAnsi="Aptos Narrow"/>
+                <w:color w:val="000000"/>
+              </w:rPr>
+              <w:t>4</w:t>
+            </w:r>
+          </w:p>
+        </w:tc>
+        <w:tc>
+          <w:tcPr>
+            <w:tcW w:w="938" w:type="dxa"/>
+          </w:tcPr>
+          <w:p>
+            <w:r>
+              <w:t>0.953</w:t>
             </w:r>
           </w:p>
         </w:tc>
       </w:tr>
       <w:tr>
+        <w:trPr>
+          <w:jc w:val="center"/>
+        </w:trPr>
         <w:tc>
           <w:tcPr>
-            <w:tcW w:w="1234" w:type="dxa"/>
+            <w:tcW w:w="1314" w:type="dxa"/>
           </w:tcPr>
           <w:p>
             <w:r>
-              <w:t>KNN</w:t>
+              <w:t>Linear SVM</w:t>
+            </w:r>
+          </w:p>
+        </w:tc>
+        <w:tc>
+          <w:tcPr>
+            <w:tcW w:w="1032" w:type="dxa"/>
+          </w:tcPr>
+          <w:p>
+            <w:r>
+              <w:t>0.98</w:t>
+            </w:r>
+            <w:r>
+              <w:t>0</w:t>
+            </w:r>
+          </w:p>
+        </w:tc>
+        <w:tc>
+          <w:tcPr>
+            <w:tcW w:w="1170" w:type="dxa"/>
+          </w:tcPr>
+          <w:p>
+            <w:r>
+              <w:t>0.98</w:t>
+            </w:r>
+            <w:r>
+              <w:t>1</w:t>
             </w:r>
           </w:p>
         </w:tc>
@@ -324,7 +415,64 @@
           </w:tcPr>
           <w:p>
             <w:r>
-              <w:t>[ ]</w:t>
+              <w:t>0.98</w:t>
+            </w:r>
+            <w:r>
+              <w:t>0</w:t>
+            </w:r>
+          </w:p>
+        </w:tc>
+        <w:tc>
+          <w:tcPr>
+            <w:tcW w:w="938" w:type="dxa"/>
+          </w:tcPr>
+          <w:p>
+            <w:r>
+              <w:t>0.98</w:t>
+            </w:r>
+            <w:r>
+              <w:t>0</w:t>
+            </w:r>
+          </w:p>
+        </w:tc>
+      </w:tr>
+      <w:tr>
+        <w:trPr>
+          <w:jc w:val="center"/>
+        </w:trPr>
+        <w:tc>
+          <w:tcPr>
+            <w:tcW w:w="1314" w:type="dxa"/>
+          </w:tcPr>
+          <w:p>
+            <w:r>
+              <w:t>Poly SVM</w:t>
+            </w:r>
+          </w:p>
+        </w:tc>
+        <w:tc>
+          <w:tcPr>
+            <w:tcW w:w="1032" w:type="dxa"/>
+          </w:tcPr>
+          <w:p>
+            <w:r>
+              <w:t>0.98</w:t>
+            </w:r>
+            <w:r>
+              <w:t>1</w:t>
+            </w:r>
+          </w:p>
+        </w:tc>
+        <w:tc>
+          <w:tcPr>
+            <w:tcW w:w="1170" w:type="dxa"/>
+          </w:tcPr>
+          <w:p>
+            <w:r>
+              <w:t>0.98</w:t>
+            </w:r>
+            <w:r>
+              <w:t>1</w:t>
             </w:r>
           </w:p>
         </w:tc>
@@ -334,7 +482,58 @@
           </w:tcPr>
           <w:p>
             <w:r>
-              <w:t>[ ]</w:t>
+              <w:t>0.98</w:t>
+            </w:r>
+            <w:r>
+              <w:t>0</w:t>
+            </w:r>
+          </w:p>
+        </w:tc>
+        <w:tc>
+          <w:tcPr>
+            <w:tcW w:w="938" w:type="dxa"/>
+          </w:tcPr>
+          <w:p>
+            <w:r>
+              <w:t>0.98</w:t>
+            </w:r>
+            <w:r>
+              <w:t>0</w:t>
+            </w:r>
+          </w:p>
+        </w:tc>
+      </w:tr>
+      <w:tr>
+        <w:trPr>
+          <w:jc w:val="center"/>
+        </w:trPr>
+        <w:tc>
+          <w:tcPr>
+            <w:tcW w:w="1314" w:type="dxa"/>
+          </w:tcPr>
+          <w:p>
+            <w:r>
+              <w:t>RBF SVM</w:t>
+            </w:r>
+          </w:p>
+        </w:tc>
+        <w:tc>
+          <w:tcPr>
+            <w:tcW w:w="1032" w:type="dxa"/>
+          </w:tcPr>
+          <w:p>
+            <w:r>
+              <w:t>0.957</w:t>
+            </w:r>
+          </w:p>
+        </w:tc>
+        <w:tc>
+          <w:tcPr>
+            <w:tcW w:w="1170" w:type="dxa"/>
+          </w:tcPr>
+          <w:p>
+            <w:r>
+              <w:t>0.962</w:t>
             </w:r>
           </w:p>
         </w:tc>
@@ -344,261 +543,49 @@
           </w:tcPr>
           <w:p>
             <w:r>
-              <w:t>[ ]</w:t>
+              <w:t>0.957</w:t>
             </w:r>
           </w:p>
         </w:tc>
         <w:tc>
           <w:tcPr>
-            <w:tcW w:w="1234" w:type="dxa"/>
+            <w:tcW w:w="938" w:type="dxa"/>
           </w:tcPr>
           <w:p>
             <w:r>
-              <w:t>[ ]</w:t>
-            </w:r>
-          </w:p>
-        </w:tc>
-        <w:tc>
-          <w:tcPr>
-            <w:tcW w:w="1234" w:type="dxa"/>
-          </w:tcPr>
-          <w:p>
-            <w:r>
-              <w:t>[ ]</w:t>
-            </w:r>
-          </w:p>
-        </w:tc>
-        <w:tc>
-          <w:tcPr>
-            <w:tcW w:w="1234" w:type="dxa"/>
-          </w:tcPr>
-          <w:p>
-            <w:r>
-              <w:t>[ ]</w:t>
-            </w:r>
-          </w:p>
-        </w:tc>
-      </w:tr>
-      <w:tr>
-        <w:tc>
-          <w:tcPr>
-            <w:tcW w:w="1234" w:type="dxa"/>
-          </w:tcPr>
-          <w:p>
-            <w:r>
-              <w:t>Linear SVM</w:t>
-            </w:r>
-          </w:p>
-        </w:tc>
-        <w:tc>
-          <w:tcPr>
-            <w:tcW w:w="1234" w:type="dxa"/>
-          </w:tcPr>
-          <w:p>
-            <w:r>
-              <w:t>[ ]</w:t>
-            </w:r>
-          </w:p>
-        </w:tc>
-        <w:tc>
-          <w:tcPr>
-            <w:tcW w:w="1234" w:type="dxa"/>
-          </w:tcPr>
-          <w:p>
-            <w:r>
-              <w:t>[ ]</w:t>
-            </w:r>
-          </w:p>
-        </w:tc>
-        <w:tc>
-          <w:tcPr>
-            <w:tcW w:w="1234" w:type="dxa"/>
-          </w:tcPr>
-          <w:p>
-            <w:r>
-              <w:t>[ ]</w:t>
-            </w:r>
-          </w:p>
-        </w:tc>
-        <w:tc>
-          <w:tcPr>
-            <w:tcW w:w="1234" w:type="dxa"/>
-          </w:tcPr>
-          <w:p>
-            <w:r>
-              <w:t>[ ]</w:t>
-            </w:r>
-          </w:p>
-        </w:tc>
-        <w:tc>
-          <w:tcPr>
-            <w:tcW w:w="1234" w:type="dxa"/>
-          </w:tcPr>
-          <w:p>
-            <w:r>
-              <w:t>[ ]</w:t>
-            </w:r>
-          </w:p>
-        </w:tc>
-        <w:tc>
-          <w:tcPr>
-            <w:tcW w:w="1234" w:type="dxa"/>
-          </w:tcPr>
-          <w:p>
-            <w:r>
-              <w:t>[ ]</w:t>
-            </w:r>
-          </w:p>
-        </w:tc>
-      </w:tr>
-      <w:tr>
-        <w:tc>
-          <w:tcPr>
-            <w:tcW w:w="1234" w:type="dxa"/>
-          </w:tcPr>
-          <w:p>
-            <w:r>
-              <w:t>Poly SVM</w:t>
-            </w:r>
-          </w:p>
-        </w:tc>
-        <w:tc>
-          <w:tcPr>
-            <w:tcW w:w="1234" w:type="dxa"/>
-          </w:tcPr>
-          <w:p>
-            <w:r>
-              <w:t>[ ]</w:t>
-            </w:r>
-          </w:p>
-        </w:tc>
-        <w:tc>
-          <w:tcPr>
-            <w:tcW w:w="1234" w:type="dxa"/>
-          </w:tcPr>
-          <w:p>
-            <w:r>
-              <w:t>[ ]</w:t>
-            </w:r>
-          </w:p>
-        </w:tc>
-        <w:tc>
-          <w:tcPr>
-            <w:tcW w:w="1234" w:type="dxa"/>
-          </w:tcPr>
-          <w:p>
-            <w:r>
-              <w:t>[ ]</w:t>
-            </w:r>
-          </w:p>
-        </w:tc>
-        <w:tc>
-          <w:tcPr>
-            <w:tcW w:w="1234" w:type="dxa"/>
-          </w:tcPr>
-          <w:p>
-            <w:r>
-              <w:t>[ ]</w:t>
-            </w:r>
-          </w:p>
-        </w:tc>
-        <w:tc>
-          <w:tcPr>
-            <w:tcW w:w="1234" w:type="dxa"/>
-          </w:tcPr>
-          <w:p>
-            <w:r>
-              <w:t>[ ]</w:t>
-            </w:r>
-          </w:p>
-        </w:tc>
-        <w:tc>
-          <w:tcPr>
-            <w:tcW w:w="1234" w:type="dxa"/>
-          </w:tcPr>
-          <w:p>
-            <w:r>
-              <w:t>[ ]</w:t>
-            </w:r>
-          </w:p>
-        </w:tc>
-      </w:tr>
-      <w:tr>
-        <w:tc>
-          <w:tcPr>
-            <w:tcW w:w="1234" w:type="dxa"/>
-          </w:tcPr>
-          <w:p>
-            <w:r>
-              <w:t>RBF SVM</w:t>
-            </w:r>
-          </w:p>
-        </w:tc>
-        <w:tc>
-          <w:tcPr>
-            <w:tcW w:w="1234" w:type="dxa"/>
-          </w:tcPr>
-          <w:p>
-            <w:r>
-              <w:t>[ ]</w:t>
-            </w:r>
-          </w:p>
-        </w:tc>
-        <w:tc>
-          <w:tcPr>
-            <w:tcW w:w="1234" w:type="dxa"/>
-          </w:tcPr>
-          <w:p>
-            <w:r>
-              <w:t>[ ]</w:t>
-            </w:r>
-          </w:p>
-        </w:tc>
-        <w:tc>
-          <w:tcPr>
-            <w:tcW w:w="1234" w:type="dxa"/>
-          </w:tcPr>
-          <w:p>
-            <w:r>
-              <w:t>[ ]</w:t>
-            </w:r>
-          </w:p>
-        </w:tc>
-        <w:tc>
-          <w:tcPr>
-            <w:tcW w:w="1234" w:type="dxa"/>
-          </w:tcPr>
-          <w:p>
-            <w:r>
-              <w:t>[ ]</w:t>
-            </w:r>
-          </w:p>
-        </w:tc>
-        <w:tc>
-          <w:tcPr>
-            <w:tcW w:w="1234" w:type="dxa"/>
-          </w:tcPr>
-          <w:p>
-            <w:r>
-              <w:t>[ ]</w:t>
-            </w:r>
-          </w:p>
-        </w:tc>
-        <w:tc>
-          <w:tcPr>
-            <w:tcW w:w="1234" w:type="dxa"/>
-          </w:tcPr>
-          <w:p>
-            <w:r>
-              <w:t>[ ]</w:t>
+              <w:t>0.958</w:t>
             </w:r>
           </w:p>
         </w:tc>
       </w:tr>
     </w:tbl>
+    <w:p/>
     <w:p>
       <w:r>
-        <w:t>Description: Macro-averaged metrics across 5 folds of Stratified CV on standardized features. SVM scores use decision_function; KNN uses predict_proba.</w:t>
+        <w:t xml:space="preserve">Description: Macro-averaged metrics across 5 folds of Stratified CV on standardized features. </w:t>
+      </w:r>
+    </w:p>
+    <w:p>
+      <w:r>
+        <w:t xml:space="preserve">SVM scores use </w:t>
+      </w:r>
+      <w:proofErr w:type="spellStart"/>
+      <w:r>
+        <w:t>decision_function</w:t>
+      </w:r>
+      <w:proofErr w:type="spellEnd"/>
+    </w:p>
+    <w:p>
+      <w:r>
+        <w:t xml:space="preserve">KNN uses </w:t>
+      </w:r>
+      <w:proofErr w:type="spellStart"/>
+      <w:r>
+        <w:t>predict_proba</w:t>
+      </w:r>
+      <w:proofErr w:type="spellEnd"/>
+      <w:r>
+        <w:t>.</w:t>
       </w:r>
     </w:p>
     <w:p>
@@ -612,6 +599,8 @@
       </w:r>
     </w:p>
     <w:p/>
+    <w:p/>
+    <w:p/>
     <w:p>
       <w:pPr>
         <w:jc w:val="center"/>
@@ -624,6 +613,7 @@
           <w:b/>
           <w:noProof/>
         </w:rPr>
+        <w:lastRenderedPageBreak/>
         <w:drawing>
           <wp:inline distT="0" distB="0" distL="0" distR="0" wp14:anchorId="2B6B2FD6" wp14:editId="58E25DB9">
             <wp:extent cx="5486400" cy="3387090"/>
@@ -676,16 +666,7 @@
       </w:r>
     </w:p>
     <w:p>
-      <w:pPr>
-        <w:jc w:val="center"/>
-        <w:rPr>
-          <w:b/>
-        </w:rPr>
-      </w:pPr>
-    </w:p>
-    <w:p>
       <w:r>
-        <w:lastRenderedPageBreak/>
         <w:t xml:space="preserve">Observation: </w:t>
       </w:r>
     </w:p>
@@ -755,10 +736,11 @@
           <w:b/>
           <w:noProof/>
         </w:rPr>
+        <w:lastRenderedPageBreak/>
         <w:drawing>
-          <wp:inline distT="0" distB="0" distL="0" distR="0" wp14:anchorId="30FE9600" wp14:editId="31A4EEEE">
-            <wp:extent cx="5486400" cy="4537075"/>
-            <wp:effectExtent l="0" t="0" r="0" b="0"/>
+          <wp:inline distT="0" distB="0" distL="0" distR="0" wp14:anchorId="30FE9600" wp14:editId="270A5321">
+            <wp:extent cx="3859480" cy="3191665"/>
+            <wp:effectExtent l="0" t="0" r="8255" b="8890"/>
             <wp:docPr id="803541954" name="Picture 1" descr="A graph of a function&#10;&#10;AI-generated content may be incorrect."/>
             <wp:cNvGraphicFramePr>
               <a:graphicFrameLocks xmlns:a="http://schemas.openxmlformats.org/drawingml/2006/main" noChangeAspect="1"/>
@@ -779,7 +761,7 @@
                   <pic:spPr>
                     <a:xfrm>
                       <a:off x="0" y="0"/>
-                      <a:ext cx="5486400" cy="4537075"/>
+                      <a:ext cx="3873212" cy="3203021"/>
                     </a:xfrm>
                     <a:prstGeom prst="rect">
                       <a:avLst/>
@@ -835,15 +817,23 @@
     <w:p>
       <w:pPr>
         <w:jc w:val="center"/>
+        <w:rPr>
+          <w:b/>
+        </w:rPr>
+      </w:pPr>
+    </w:p>
+    <w:p>
+      <w:pPr>
+        <w:jc w:val="center"/>
       </w:pPr>
       <w:r>
         <w:rPr>
           <w:noProof/>
         </w:rPr>
         <w:drawing>
-          <wp:inline distT="0" distB="0" distL="0" distR="0" wp14:anchorId="504DC45A" wp14:editId="5711F17B">
-            <wp:extent cx="5486400" cy="4537075"/>
-            <wp:effectExtent l="0" t="0" r="0" b="0"/>
+          <wp:inline distT="0" distB="0" distL="0" distR="0" wp14:anchorId="504DC45A" wp14:editId="5A56BD6F">
+            <wp:extent cx="3782291" cy="3127832"/>
+            <wp:effectExtent l="0" t="0" r="8890" b="0"/>
             <wp:docPr id="1973415157" name="Picture 1" descr="A graph of a number of objects&#10;&#10;AI-generated content may be incorrect."/>
             <wp:cNvGraphicFramePr>
               <a:graphicFrameLocks xmlns:a="http://schemas.openxmlformats.org/drawingml/2006/main" noChangeAspect="1"/>
@@ -864,7 +854,7 @@
                   <pic:spPr>
                     <a:xfrm>
                       <a:off x="0" y="0"/>
-                      <a:ext cx="5486400" cy="4537075"/>
+                      <a:ext cx="3798005" cy="3140827"/>
                     </a:xfrm>
                     <a:prstGeom prst="rect">
                       <a:avLst/>
@@ -880,6 +870,9 @@
     <w:p>
       <w:pPr>
         <w:jc w:val="center"/>
+        <w:rPr>
+          <w:b/>
+        </w:rPr>
       </w:pPr>
       <w:r>
         <w:rPr>
@@ -909,7 +902,90 @@
         <w:rPr>
           <w:b/>
         </w:rPr>
-        <w:t>KNN.</w:t>
+        <w:t>KNN</w:t>
+      </w:r>
+    </w:p>
+    <w:p>
+      <w:pPr>
+        <w:jc w:val="center"/>
+        <w:rPr>
+          <w:b/>
+        </w:rPr>
+      </w:pPr>
+    </w:p>
+    <w:p>
+      <w:pPr>
+        <w:jc w:val="center"/>
+      </w:pPr>
+      <w:r>
+        <w:lastRenderedPageBreak/>
+        <w:drawing>
+          <wp:inline distT="0" distB="0" distL="0" distR="0" wp14:anchorId="30736E89" wp14:editId="21DEB5BD">
+            <wp:extent cx="3313216" cy="3450117"/>
+            <wp:effectExtent l="0" t="0" r="1905" b="0"/>
+            <wp:docPr id="105982220" name="Picture 1" descr="A blue squares with white text&#10;&#10;AI-generated content may be incorrect."/>
+            <wp:cNvGraphicFramePr>
+              <a:graphicFrameLocks xmlns:a="http://schemas.openxmlformats.org/drawingml/2006/main" noChangeAspect="1"/>
+            </wp:cNvGraphicFramePr>
+            <a:graphic xmlns:a="http://schemas.openxmlformats.org/drawingml/2006/main">
+              <a:graphicData uri="http://schemas.openxmlformats.org/drawingml/2006/picture">
+                <pic:pic xmlns:pic="http://schemas.openxmlformats.org/drawingml/2006/picture">
+                  <pic:nvPicPr>
+                    <pic:cNvPr id="105982220" name="Picture 1" descr="A blue squares with white text&#10;&#10;AI-generated content may be incorrect."/>
+                    <pic:cNvPicPr/>
+                  </pic:nvPicPr>
+                  <pic:blipFill>
+                    <a:blip r:embed="rId9"/>
+                    <a:stretch>
+                      <a:fillRect/>
+                    </a:stretch>
+                  </pic:blipFill>
+                  <pic:spPr>
+                    <a:xfrm>
+                      <a:off x="0" y="0"/>
+                      <a:ext cx="3332223" cy="3469910"/>
+                    </a:xfrm>
+                    <a:prstGeom prst="rect">
+                      <a:avLst/>
+                    </a:prstGeom>
+                  </pic:spPr>
+                </pic:pic>
+              </a:graphicData>
+            </a:graphic>
+          </wp:inline>
+        </w:drawing>
+      </w:r>
+    </w:p>
+    <w:p>
+      <w:pPr>
+        <w:jc w:val="center"/>
+        <w:rPr>
+          <w:b/>
+        </w:rPr>
+      </w:pPr>
+      <w:r>
+        <w:rPr>
+          <w:b/>
+        </w:rPr>
+        <w:t xml:space="preserve">Figure </w:t>
+      </w:r>
+      <w:r>
+        <w:rPr>
+          <w:b/>
+        </w:rPr>
+        <w:t>4</w:t>
+      </w:r>
+      <w:r>
+        <w:rPr>
+          <w:b/>
+        </w:rPr>
+        <w:t>.</w:t>
+      </w:r>
+      <w:r>
+        <w:rPr>
+          <w:b/>
+        </w:rPr>
+        <w:t xml:space="preserve"> KNN Confusion Matrix</w:t>
       </w:r>
       <w:r>
         <w:rPr>
@@ -929,23 +1005,49 @@
     <w:p>
       <w:pPr>
         <w:jc w:val="center"/>
+        <w:rPr>
+          <w:b/>
+        </w:rPr>
       </w:pPr>
       <w:r>
         <w:rPr>
           <w:b/>
         </w:rPr>
-        <w:t>Figure 4. One-vs-Rest ROC curves for Polynomial SVM.</w:t>
-      </w:r>
-    </w:p>
-    <w:p>
-      <w:pPr>
-        <w:jc w:val="center"/>
-      </w:pPr>
-      <w:r>
-        <w:rPr>
-          <w:i/>
-        </w:rPr>
-        <w:t>[Insert Figure 5 here: results/figures/task2_SVM_RBF_roc.png]</w:t>
+        <w:drawing>
+          <wp:inline distT="0" distB="0" distL="0" distR="0" wp14:anchorId="337A60BE" wp14:editId="6AC21DCF">
+            <wp:extent cx="2968831" cy="2455127"/>
+            <wp:effectExtent l="0" t="0" r="3175" b="2540"/>
+            <wp:docPr id="1634584601" name="Picture 1" descr="A graph of a function&#10;&#10;AI-generated content may be incorrect."/>
+            <wp:cNvGraphicFramePr>
+              <a:graphicFrameLocks xmlns:a="http://schemas.openxmlformats.org/drawingml/2006/main" noChangeAspect="1"/>
+            </wp:cNvGraphicFramePr>
+            <a:graphic xmlns:a="http://schemas.openxmlformats.org/drawingml/2006/main">
+              <a:graphicData uri="http://schemas.openxmlformats.org/drawingml/2006/picture">
+                <pic:pic xmlns:pic="http://schemas.openxmlformats.org/drawingml/2006/picture">
+                  <pic:nvPicPr>
+                    <pic:cNvPr id="1634584601" name="Picture 1" descr="A graph of a function&#10;&#10;AI-generated content may be incorrect."/>
+                    <pic:cNvPicPr/>
+                  </pic:nvPicPr>
+                  <pic:blipFill>
+                    <a:blip r:embed="rId10"/>
+                    <a:stretch>
+                      <a:fillRect/>
+                    </a:stretch>
+                  </pic:blipFill>
+                  <pic:spPr>
+                    <a:xfrm>
+                      <a:off x="0" y="0"/>
+                      <a:ext cx="2977978" cy="2462692"/>
+                    </a:xfrm>
+                    <a:prstGeom prst="rect">
+                      <a:avLst/>
+                    </a:prstGeom>
+                  </pic:spPr>
+                </pic:pic>
+              </a:graphicData>
+            </a:graphic>
+          </wp:inline>
+        </w:drawing>
       </w:r>
     </w:p>
     <w:p>
@@ -956,7 +1058,31 @@
         <w:rPr>
           <w:b/>
         </w:rPr>
-        <w:t>Figure 5. One-vs-Rest ROC curves for RBF SVM.</w:t>
+        <w:t xml:space="preserve">Figure 5. </w:t>
+      </w:r>
+      <w:r>
+        <w:rPr>
+          <w:b/>
+        </w:rPr>
+        <w:t>ROC-AUC</w:t>
+      </w:r>
+      <w:r>
+        <w:rPr>
+          <w:b/>
+        </w:rPr>
+        <w:t xml:space="preserve"> curves </w:t>
+      </w:r>
+      <w:r>
+        <w:rPr>
+          <w:b/>
+        </w:rPr>
+        <w:t>for SVM LINEAR</w:t>
+      </w:r>
+      <w:r>
+        <w:rPr>
+          <w:b/>
+        </w:rPr>
+        <w:t>.</w:t>
       </w:r>
     </w:p>
     <w:p>
@@ -1000,6 +1126,7 @@
         <w:rPr>
           <w:b/>
         </w:rPr>
+        <w:lastRenderedPageBreak/>
         <w:t>Figure 7. Silhouette score vs K.</w:t>
       </w:r>
     </w:p>
@@ -1022,7 +1149,6 @@
         <w:rPr>
           <w:b/>
         </w:rPr>
-        <w:lastRenderedPageBreak/>
         <w:t>Figure 8. PCA visualization for KMeans (K=5) with points colored by true labels.</w:t>
       </w:r>
     </w:p>

</xml_diff>

<commit_message>
last mod to doc
</commit_message>
<xml_diff>
--- a/Algorithms_KNN_SVM_KMeans_Report_Livan_Miranda.docx
+++ b/Algorithms_KNN_SVM_KMeans_Report_Livan_Miranda.docx
@@ -7,7 +7,15 @@
         <w:pStyle w:val="Title"/>
       </w:pPr>
       <w:r>
-        <w:t>Algorithms KNN, SVM and KMeans Report</w:t>
+        <w:t xml:space="preserve">Algorithms KNN, SVM and </w:t>
+      </w:r>
+      <w:proofErr w:type="spellStart"/>
+      <w:r>
+        <w:t>KMeans</w:t>
+      </w:r>
+      <w:proofErr w:type="spellEnd"/>
+      <w:r>
+        <w:t xml:space="preserve"> Report</w:t>
       </w:r>
     </w:p>
     <w:p>
@@ -40,7 +48,23 @@
     </w:p>
     <w:p>
       <w:r>
-        <w:t>This project evaluates supervised and unsupervised learning methods on the lncRNA_5_Cancers dataset with five cancer classes. For classification, we apply K-Nearest Neighbors (KNN) and Support Vector Machines (SVM) with Linear, Polynomial, and RBF kernels. All classifiers are trained and assessed using 5-fold stratified cross-validation to preserve class proportions. We report macro Accuracy, Precision, Recall, and F1, and provide overall confusion matrices, as well as OvR ROC-AUC and OvR PR-AUC curves to capture performance across all classes. Prior to modeling, features are standardized, and class distribution is visualized to check for imbalance. For unsupervised analysis, we apply K-Means clustering with K = 2, 3, 4, 5, 6, 7. We visualize clusters in PCA-reduced 2D space (points colored by true labels for reference) and estimate the optimal number of clusters via visual inspection, the Elbow method (Inertia vs. K), and the Silhouette score.</w:t>
+        <w:t xml:space="preserve">This project evaluates supervised and unsupervised learning methods on the lncRNA_5_Cancers dataset with five cancer classes. For classification, we apply K-Nearest Neighbors (KNN) and Support Vector Machines (SVM) with Linear, Polynomial, and RBF kernels. All classifiers are trained and assessed using 5-fold stratified cross-validation to preserve class proportions. We report macro Accuracy, Precision, Recall, and F1, and provide overall confusion matrices, as well as </w:t>
+      </w:r>
+      <w:proofErr w:type="spellStart"/>
+      <w:r>
+        <w:t>OvR</w:t>
+      </w:r>
+      <w:proofErr w:type="spellEnd"/>
+      <w:r>
+        <w:t xml:space="preserve"> ROC-AUC and </w:t>
+      </w:r>
+      <w:proofErr w:type="spellStart"/>
+      <w:r>
+        <w:t>OvR</w:t>
+      </w:r>
+      <w:proofErr w:type="spellEnd"/>
+      <w:r>
+        <w:t xml:space="preserve"> PR-AUC curves to capture performance across all classes. Prior to modeling, features are standardized, and class distribution is visualized to check for imbalance. For unsupervised analysis, we apply K-Means clustering with K = 2, 3, 4, 5, 6, 7. We visualize clusters in PCA-reduced 2D space (points colored by true labels for reference) and estimate the optimal number of clusters via visual inspection, the Elbow method (Inertia vs. K), and the Silhouette score.</w:t>
       </w:r>
     </w:p>
     <w:p>
@@ -149,7 +173,21 @@
         <w:rPr>
           <w:bCs/>
         </w:rPr>
-        <w:t>Bar chart of samples per class shows a fairly balanced dataset: KIRC (527), LUAD (510), LUSC (498), PRAD (493), THCA (501).</w:t>
+        <w:t xml:space="preserve">Bar chart of samples per class shows a </w:t>
+      </w:r>
+      <w:proofErr w:type="gramStart"/>
+      <w:r>
+        <w:rPr>
+          <w:bCs/>
+        </w:rPr>
+        <w:t>fairly balanced</w:t>
+      </w:r>
+      <w:proofErr w:type="gramEnd"/>
+      <w:r>
+        <w:rPr>
+          <w:bCs/>
+        </w:rPr>
+        <w:t xml:space="preserve"> dataset: KIRC (527), LUAD (510), LUSC (498), PRAD (493), THCA (501).</w:t>
       </w:r>
     </w:p>
     <w:p>
@@ -228,17 +266,73 @@
     </w:p>
     <w:p>
       <w:r>
-        <w:t>(a) What: KNN is a lazy, instance-based classifier that predicts a sample’s label by majority vote among its k closest training points. It has no explicit training phase beyond storing the data.</w:t>
-      </w:r>
-    </w:p>
-    <w:p>
-      <w:r>
-        <w:t>(b) How: We use Euclidean distance on standardized features so each dimension contributes comparably. With k=5 neighbors, the predicted class is the most common among the 5 nearest points; ties are broken by class order and distances as implemented in scikit-learn.</w:t>
-      </w:r>
-    </w:p>
-    <w:p>
-      <w:r>
-        <w:t>(c) Application: Implemented as KNeighborsClassifier(n_neighbors=5) inside a Pipeline with StandardScaler. Evaluated with 5-fold Stratified CV. We report macro-averaged metrics and plot OvR ROC/PR curves from predict_proba outputs.</w:t>
+        <w:t xml:space="preserve">(a) What: KNN is a lazy, instance-based classifier that predicts a sample’s label by majority vote among </w:t>
+      </w:r>
+      <w:proofErr w:type="gramStart"/>
+      <w:r>
+        <w:t>its k</w:t>
+      </w:r>
+      <w:proofErr w:type="gramEnd"/>
+      <w:r>
+        <w:t xml:space="preserve"> closest training points. It has no explicit training phase beyond storing the data.</w:t>
+      </w:r>
+    </w:p>
+    <w:p>
+      <w:r>
+        <w:t xml:space="preserve">(b) How: We use Euclidean distance on standardized </w:t>
+      </w:r>
+      <w:proofErr w:type="gramStart"/>
+      <w:r>
+        <w:t>features</w:t>
+      </w:r>
+      <w:proofErr w:type="gramEnd"/>
+      <w:r>
+        <w:t xml:space="preserve"> so each dimension contributes comparably. With k=5 neighbors, the predicted class is the most common among the 5 nearest points; ties are broken by class order and distances as implemented in scikit-learn.</w:t>
+      </w:r>
+    </w:p>
+    <w:p>
+      <w:r>
+        <w:t xml:space="preserve">(c) Application: Implemented as </w:t>
+      </w:r>
+      <w:proofErr w:type="spellStart"/>
+      <w:r>
+        <w:t>KNeighborsClassifier</w:t>
+      </w:r>
+      <w:proofErr w:type="spellEnd"/>
+      <w:r>
+        <w:t>(</w:t>
+      </w:r>
+      <w:proofErr w:type="spellStart"/>
+      <w:r>
+        <w:t>n_neighbors</w:t>
+      </w:r>
+      <w:proofErr w:type="spellEnd"/>
+      <w:r>
+        <w:t xml:space="preserve">=5) inside a Pipeline with </w:t>
+      </w:r>
+      <w:proofErr w:type="spellStart"/>
+      <w:r>
+        <w:t>StandardScaler</w:t>
+      </w:r>
+      <w:proofErr w:type="spellEnd"/>
+      <w:r>
+        <w:t xml:space="preserve">. Evaluated with 5-fold Stratified CV. We report macro-averaged metrics and plot </w:t>
+      </w:r>
+      <w:proofErr w:type="spellStart"/>
+      <w:r>
+        <w:t>OvR</w:t>
+      </w:r>
+      <w:proofErr w:type="spellEnd"/>
+      <w:r>
+        <w:t xml:space="preserve"> ROC/PR curves from </w:t>
+      </w:r>
+      <w:proofErr w:type="spellStart"/>
+      <w:r>
+        <w:t>predict_proba</w:t>
+      </w:r>
+      <w:proofErr w:type="spellEnd"/>
+      <w:r>
+        <w:t xml:space="preserve"> outputs.</w:t>
       </w:r>
     </w:p>
     <w:p>
@@ -776,7 +870,39 @@
     </w:p>
     <w:p>
       <w:r>
-        <w:t>(c) Application: LinearSVC(dual="auto", max_iter=5000) within a scaled Pipeline. We compute decision_function scores for OvR ROC/PR across five classes.</w:t>
+        <w:t xml:space="preserve">(c) Application: </w:t>
+      </w:r>
+      <w:proofErr w:type="spellStart"/>
+      <w:r>
+        <w:t>LinearSVC</w:t>
+      </w:r>
+      <w:proofErr w:type="spellEnd"/>
+      <w:r>
+        <w:t xml:space="preserve">(dual="auto", </w:t>
+      </w:r>
+      <w:proofErr w:type="spellStart"/>
+      <w:r>
+        <w:t>max_iter</w:t>
+      </w:r>
+      <w:proofErr w:type="spellEnd"/>
+      <w:r>
+        <w:t xml:space="preserve">=5000) within a scaled Pipeline. We compute </w:t>
+      </w:r>
+      <w:proofErr w:type="spellStart"/>
+      <w:r>
+        <w:t>decision_function</w:t>
+      </w:r>
+      <w:proofErr w:type="spellEnd"/>
+      <w:r>
+        <w:t xml:space="preserve"> scores for </w:t>
+      </w:r>
+      <w:proofErr w:type="spellStart"/>
+      <w:r>
+        <w:t>OvR</w:t>
+      </w:r>
+      <w:proofErr w:type="spellEnd"/>
+      <w:r>
+        <w:t xml:space="preserve"> ROC/PR across five classes.</w:t>
       </w:r>
     </w:p>
     <w:p>
@@ -1149,13 +1275,45 @@
     </w:p>
     <w:p>
       <w:r>
-        <w:t>(b) How: Uses the polynomial kernel K(x,x') = (γ x·x' + coef0)^d. γ controls scaling of the dot product, coef0 shifts the polynomial, and d sets interaction order.</w:t>
+        <w:t>(b) How: Uses the polynomial kernel K(</w:t>
+      </w:r>
+      <w:proofErr w:type="spellStart"/>
+      <w:r>
+        <w:t>x,x</w:t>
+      </w:r>
+      <w:proofErr w:type="spellEnd"/>
+      <w:r>
+        <w:t xml:space="preserve">') = (γ </w:t>
+      </w:r>
+      <w:proofErr w:type="spellStart"/>
+      <w:r>
+        <w:t>x·x</w:t>
+      </w:r>
+      <w:proofErr w:type="spellEnd"/>
+      <w:r>
+        <w:t>' + coef0)^d. γ controls scaling of the dot product, coef0 shifts the polynomial, and d sets interaction order.</w:t>
       </w:r>
     </w:p>
     <w:p>
       <w:r>
         <w:lastRenderedPageBreak/>
-        <w:t>(c) Application: SVC(kernel="poly", degree=2, gamma="scale", coef0=1.0, C=1.0, probability=False) in a scaled Pipeline. Decision scores from decision_function feed OvR ROC/PR.</w:t>
+        <w:t xml:space="preserve">(c) Application: SVC(kernel="poly", degree=2, gamma="scale", coef0=1.0, C=1.0, probability=False) in a scaled Pipeline. Decision scores from </w:t>
+      </w:r>
+      <w:proofErr w:type="spellStart"/>
+      <w:r>
+        <w:t>decision_function</w:t>
+      </w:r>
+      <w:proofErr w:type="spellEnd"/>
+      <w:r>
+        <w:t xml:space="preserve"> feed </w:t>
+      </w:r>
+      <w:proofErr w:type="spellStart"/>
+      <w:r>
+        <w:t>OvR</w:t>
+      </w:r>
+      <w:proofErr w:type="spellEnd"/>
+      <w:r>
+        <w:t xml:space="preserve"> ROC/PR.</w:t>
       </w:r>
     </w:p>
     <w:p>
@@ -1405,13 +1563,7 @@
         <w:rPr>
           <w:b/>
         </w:rPr>
-        <w:t xml:space="preserve"> </w:t>
-      </w:r>
-      <w:r>
-        <w:rPr>
-          <w:b/>
-        </w:rPr>
-        <w:t xml:space="preserve">: </w:t>
+        <w:t xml:space="preserve"> : </w:t>
       </w:r>
       <w:r>
         <w:rPr>
@@ -1622,19 +1774,7 @@
         <w:rPr>
           <w:bCs/>
         </w:rPr>
-        <w:t xml:space="preserve">Dominant </w:t>
-      </w:r>
-      <w:r>
-        <w:rPr>
-          <w:bCs/>
-        </w:rPr>
-        <w:t>diagonal:</w:t>
-      </w:r>
-      <w:r>
-        <w:rPr>
-          <w:bCs/>
-        </w:rPr>
-        <w:t xml:space="preserve"> most errors are LUAD ↔ LUSC confusions. KIRC/PRAD/THCA are almost perfectly classified.</w:t>
+        <w:t>Dominant diagonal: most errors are LUAD ↔ LUSC confusions. KIRC/PRAD/THCA are almost perfectly classified.</w:t>
       </w:r>
     </w:p>
     <w:p>
@@ -1686,12 +1826,28 @@
     </w:p>
     <w:p>
       <w:r>
-        <w:t>(b) How: Kernel K(x,x') = exp(-γ ||x - x'||^2). Larger γ yields more local, flexible boundaries; C trades margin width for slack (misclassification).</w:t>
-      </w:r>
-    </w:p>
-    <w:p>
-      <w:r>
-        <w:t>(c) Application: SVC(kernel="rbf", gamma="scale", C=1.0, probability=False). We standardize features and use 5-fold Stratified CV. Note: RBF can run slower on high-dimensional datasets but often improves accuracy/AUC when classes are not linearly separable.</w:t>
+        <w:t>(b) How: Kernel K(</w:t>
+      </w:r>
+      <w:proofErr w:type="spellStart"/>
+      <w:r>
+        <w:t>x,x</w:t>
+      </w:r>
+      <w:proofErr w:type="spellEnd"/>
+      <w:r>
+        <w:t>') = exp(-γ ||x - x'||^2). Larger γ yields more local, flexible boundaries; C trades margin width for slack (misclassification).</w:t>
+      </w:r>
+    </w:p>
+    <w:p>
+      <w:r>
+        <w:t>(c) Application: SVC(kernel="</w:t>
+      </w:r>
+      <w:proofErr w:type="spellStart"/>
+      <w:r>
+        <w:t>rbf</w:t>
+      </w:r>
+      <w:proofErr w:type="spellEnd"/>
+      <w:r>
+        <w:t>", gamma="scale", C=1.0, probability=False). We standardize features and use 5-fold Stratified CV. Note: RBF can run slower on high-dimensional datasets but often improves accuracy/AUC when classes are not linearly separable.</w:t>
       </w:r>
     </w:p>
     <w:p>
@@ -1890,36 +2046,24 @@
         <w:rPr>
           <w:b/>
         </w:rPr>
-        <w:t xml:space="preserve"> </w:t>
-      </w:r>
+        <w:t xml:space="preserve"> : </w:t>
+      </w:r>
+      <w:r>
+        <w:t>All curves hug the top-left; KIRC/PRAD/THCA ≈ 1.00 AUC; LUAD/LUSC ≈ 0.99 but slightly below the others at low FPR.</w:t>
+      </w:r>
+    </w:p>
+    <w:p>
       <w:r>
         <w:rPr>
           <w:b/>
         </w:rPr>
-        <w:t xml:space="preserve">: </w:t>
-      </w:r>
-      <w:r>
-        <w:t>All curves hug the top-left; KIRC/PRAD/THCA ≈ 1.00 AUC; LUAD/LUSC ≈ 0.99 but slightly below the others at low FPR.</w:t>
-      </w:r>
-    </w:p>
-    <w:p>
+        <w:t>PR-AUC</w:t>
+      </w:r>
       <w:r>
         <w:rPr>
           <w:b/>
         </w:rPr>
-        <w:t>PR-AUC</w:t>
-      </w:r>
-      <w:r>
-        <w:rPr>
-          <w:b/>
-        </w:rPr>
-        <w:t xml:space="preserve"> </w:t>
-      </w:r>
-      <w:r>
-        <w:rPr>
-          <w:b/>
-        </w:rPr>
-        <w:t xml:space="preserve">: </w:t>
+        <w:t xml:space="preserve"> : </w:t>
       </w:r>
       <w:r>
         <w:t>PRAD/THCA sustain ≈1.00 precision across recalls; KIRC ≈1.00 AP; LUAD (~0.96) and LUSC (~0.97) dip as recall approaches 1.0.</w:t>
@@ -2085,19 +2229,7 @@
         <w:rPr>
           <w:bCs/>
         </w:rPr>
-        <w:t xml:space="preserve">Strong diagonal </w:t>
-      </w:r>
-      <w:r>
-        <w:rPr>
-          <w:bCs/>
-        </w:rPr>
-        <w:t>dominance:</w:t>
-      </w:r>
-      <w:r>
-        <w:rPr>
-          <w:bCs/>
-        </w:rPr>
-        <w:t xml:space="preserve"> most residual errors are LUAD ↔ LUSC and a few KIRC ↔ LUSC/PRAD. THCA is nearly perfectly classified.</w:t>
+        <w:t>Strong diagonal dominance: most residual errors are LUAD ↔ LUSC and a few KIRC ↔ LUSC/PRAD. THCA is nearly perfectly classified.</w:t>
       </w:r>
     </w:p>
     <w:p>
@@ -2139,7 +2271,15 @@
         <w:pStyle w:val="Heading2"/>
       </w:pPr>
       <w:r>
-        <w:t>2.3 KMeans Clustering</w:t>
+        <w:t xml:space="preserve">2.3 </w:t>
+      </w:r>
+      <w:proofErr w:type="spellStart"/>
+      <w:r>
+        <w:t>KMeans</w:t>
+      </w:r>
+      <w:proofErr w:type="spellEnd"/>
+      <w:r>
+        <w:t xml:space="preserve"> Clustering</w:t>
       </w:r>
     </w:p>
     <w:p>
@@ -2155,12 +2295,291 @@
         <w:t xml:space="preserve">The </w:t>
       </w:r>
       <w:r>
-        <w:t>algorithm alternates assignments and centroid updates until convergence. We assess the number of clusters via the Elbow method (inertia vs K) and the Silhouette score (mean per-sample cohesion vs separation).</w:t>
-      </w:r>
-    </w:p>
-    <w:p>
-      <w:r>
-        <w:t>(c) Application: KMeans with n_init=10 evaluated for K=2..7 on standardized features. We visualize in PCA(2D), coloring points by true labels for reference and marking centroids.</w:t>
+        <w:t xml:space="preserve">algorithm alternates assignments and centroid updates until convergence. We </w:t>
+      </w:r>
+      <w:proofErr w:type="gramStart"/>
+      <w:r>
+        <w:t>assess</w:t>
+      </w:r>
+      <w:proofErr w:type="gramEnd"/>
+      <w:r>
+        <w:t xml:space="preserve"> the number of clusters via the Elbow method (inertia vs K) and the Silhouette score (mean per-sample cohesion vs separation).</w:t>
+      </w:r>
+    </w:p>
+    <w:p>
+      <w:r>
+        <w:t xml:space="preserve">(c) Application: </w:t>
+      </w:r>
+      <w:proofErr w:type="spellStart"/>
+      <w:r>
+        <w:t>KMeans</w:t>
+      </w:r>
+      <w:proofErr w:type="spellEnd"/>
+      <w:r>
+        <w:t xml:space="preserve"> with </w:t>
+      </w:r>
+      <w:proofErr w:type="spellStart"/>
+      <w:r>
+        <w:t>n_init</w:t>
+      </w:r>
+      <w:proofErr w:type="spellEnd"/>
+      <w:r>
+        <w:t>=10 evaluated for K=2..7 on standardized features. We visualize in PCA(2D), coloring points by true labels for reference and marking centroids.</w:t>
+      </w:r>
+    </w:p>
+    <w:p/>
+    <w:p/>
+    <w:p/>
+    <w:p/>
+    <w:p>
+      <w:r>
+        <w:lastRenderedPageBreak/>
+        <w:drawing>
+          <wp:inline distT="0" distB="0" distL="0" distR="0" wp14:anchorId="45662075" wp14:editId="2214F743">
+            <wp:extent cx="3370585" cy="2221153"/>
+            <wp:effectExtent l="0" t="0" r="1270" b="8255"/>
+            <wp:docPr id="195656013" name="Picture 1"/>
+            <wp:cNvGraphicFramePr>
+              <a:graphicFrameLocks xmlns:a="http://schemas.openxmlformats.org/drawingml/2006/main" noChangeAspect="1"/>
+            </wp:cNvGraphicFramePr>
+            <a:graphic xmlns:a="http://schemas.openxmlformats.org/drawingml/2006/main">
+              <a:graphicData uri="http://schemas.openxmlformats.org/drawingml/2006/picture">
+                <pic:pic xmlns:pic="http://schemas.openxmlformats.org/drawingml/2006/picture">
+                  <pic:nvPicPr>
+                    <pic:cNvPr id="195656013" name=""/>
+                    <pic:cNvPicPr/>
+                  </pic:nvPicPr>
+                  <pic:blipFill>
+                    <a:blip r:embed="rId19"/>
+                    <a:stretch>
+                      <a:fillRect/>
+                    </a:stretch>
+                  </pic:blipFill>
+                  <pic:spPr>
+                    <a:xfrm>
+                      <a:off x="0" y="0"/>
+                      <a:ext cx="3414540" cy="2250118"/>
+                    </a:xfrm>
+                    <a:prstGeom prst="rect">
+                      <a:avLst/>
+                    </a:prstGeom>
+                  </pic:spPr>
+                </pic:pic>
+              </a:graphicData>
+            </a:graphic>
+          </wp:inline>
+        </w:drawing>
+      </w:r>
+      <w:r>
+        <w:drawing>
+          <wp:inline distT="0" distB="0" distL="0" distR="0" wp14:anchorId="0CDB49DB" wp14:editId="7D38DE57">
+            <wp:extent cx="3371353" cy="2221660"/>
+            <wp:effectExtent l="0" t="0" r="635" b="7620"/>
+            <wp:docPr id="1875060755" name="Picture 1" descr="A screen shot of a computer&#10;&#10;AI-generated content may be incorrect."/>
+            <wp:cNvGraphicFramePr>
+              <a:graphicFrameLocks xmlns:a="http://schemas.openxmlformats.org/drawingml/2006/main" noChangeAspect="1"/>
+            </wp:cNvGraphicFramePr>
+            <a:graphic xmlns:a="http://schemas.openxmlformats.org/drawingml/2006/main">
+              <a:graphicData uri="http://schemas.openxmlformats.org/drawingml/2006/picture">
+                <pic:pic xmlns:pic="http://schemas.openxmlformats.org/drawingml/2006/picture">
+                  <pic:nvPicPr>
+                    <pic:cNvPr id="1875060755" name="Picture 1" descr="A screen shot of a computer&#10;&#10;AI-generated content may be incorrect."/>
+                    <pic:cNvPicPr/>
+                  </pic:nvPicPr>
+                  <pic:blipFill>
+                    <a:blip r:embed="rId19"/>
+                    <a:stretch>
+                      <a:fillRect/>
+                    </a:stretch>
+                  </pic:blipFill>
+                  <pic:spPr>
+                    <a:xfrm>
+                      <a:off x="0" y="0"/>
+                      <a:ext cx="3403978" cy="2243159"/>
+                    </a:xfrm>
+                    <a:prstGeom prst="rect">
+                      <a:avLst/>
+                    </a:prstGeom>
+                  </pic:spPr>
+                </pic:pic>
+              </a:graphicData>
+            </a:graphic>
+          </wp:inline>
+        </w:drawing>
+      </w:r>
+    </w:p>
+    <w:p>
+      <w:pPr>
+        <w:rPr>
+          <w:b/>
+        </w:rPr>
+      </w:pPr>
+      <w:r>
+        <w:rPr>
+          <w:b/>
+        </w:rPr>
+        <w:drawing>
+          <wp:inline distT="0" distB="0" distL="0" distR="0" wp14:anchorId="1F4E39F6" wp14:editId="4A5045F5">
+            <wp:extent cx="3378494" cy="2226365"/>
+            <wp:effectExtent l="0" t="0" r="0" b="2540"/>
+            <wp:docPr id="1328250767" name="Picture 1" descr="A screen shot of a graph&#10;&#10;AI-generated content may be incorrect."/>
+            <wp:cNvGraphicFramePr>
+              <a:graphicFrameLocks xmlns:a="http://schemas.openxmlformats.org/drawingml/2006/main" noChangeAspect="1"/>
+            </wp:cNvGraphicFramePr>
+            <a:graphic xmlns:a="http://schemas.openxmlformats.org/drawingml/2006/main">
+              <a:graphicData uri="http://schemas.openxmlformats.org/drawingml/2006/picture">
+                <pic:pic xmlns:pic="http://schemas.openxmlformats.org/drawingml/2006/picture">
+                  <pic:nvPicPr>
+                    <pic:cNvPr id="1328250767" name="Picture 1" descr="A screen shot of a graph&#10;&#10;AI-generated content may be incorrect."/>
+                    <pic:cNvPicPr/>
+                  </pic:nvPicPr>
+                  <pic:blipFill>
+                    <a:blip r:embed="rId20"/>
+                    <a:stretch>
+                      <a:fillRect/>
+                    </a:stretch>
+                  </pic:blipFill>
+                  <pic:spPr>
+                    <a:xfrm>
+                      <a:off x="0" y="0"/>
+                      <a:ext cx="3389617" cy="2233695"/>
+                    </a:xfrm>
+                    <a:prstGeom prst="rect">
+                      <a:avLst/>
+                    </a:prstGeom>
+                  </pic:spPr>
+                </pic:pic>
+              </a:graphicData>
+            </a:graphic>
+          </wp:inline>
+        </w:drawing>
+      </w:r>
+      <w:r>
+        <w:rPr>
+          <w:b/>
+        </w:rPr>
+        <w:drawing>
+          <wp:inline distT="0" distB="0" distL="0" distR="0" wp14:anchorId="5C4EAF6F" wp14:editId="3F175601">
+            <wp:extent cx="3371215" cy="2221568"/>
+            <wp:effectExtent l="0" t="0" r="635" b="7620"/>
+            <wp:docPr id="808225317" name="Picture 1" descr="A screen shot of a graph&#10;&#10;AI-generated content may be incorrect."/>
+            <wp:cNvGraphicFramePr>
+              <a:graphicFrameLocks xmlns:a="http://schemas.openxmlformats.org/drawingml/2006/main" noChangeAspect="1"/>
+            </wp:cNvGraphicFramePr>
+            <a:graphic xmlns:a="http://schemas.openxmlformats.org/drawingml/2006/main">
+              <a:graphicData uri="http://schemas.openxmlformats.org/drawingml/2006/picture">
+                <pic:pic xmlns:pic="http://schemas.openxmlformats.org/drawingml/2006/picture">
+                  <pic:nvPicPr>
+                    <pic:cNvPr id="808225317" name="Picture 1" descr="A screen shot of a graph&#10;&#10;AI-generated content may be incorrect."/>
+                    <pic:cNvPicPr/>
+                  </pic:nvPicPr>
+                  <pic:blipFill>
+                    <a:blip r:embed="rId21"/>
+                    <a:stretch>
+                      <a:fillRect/>
+                    </a:stretch>
+                  </pic:blipFill>
+                  <pic:spPr>
+                    <a:xfrm>
+                      <a:off x="0" y="0"/>
+                      <a:ext cx="3388341" cy="2232854"/>
+                    </a:xfrm>
+                    <a:prstGeom prst="rect">
+                      <a:avLst/>
+                    </a:prstGeom>
+                  </pic:spPr>
+                </pic:pic>
+              </a:graphicData>
+            </a:graphic>
+          </wp:inline>
+        </w:drawing>
+      </w:r>
+    </w:p>
+    <w:p>
+      <w:pPr>
+        <w:rPr>
+          <w:b/>
+        </w:rPr>
+      </w:pPr>
+      <w:r>
+        <w:rPr>
+          <w:b/>
+        </w:rPr>
+        <w:drawing>
+          <wp:inline distT="0" distB="0" distL="0" distR="0" wp14:anchorId="2E843FD9" wp14:editId="58D00B30">
+            <wp:extent cx="3394582" cy="2236967"/>
+            <wp:effectExtent l="0" t="0" r="0" b="0"/>
+            <wp:docPr id="1475196536" name="Picture 1" descr="A screen shot of a computer&#10;&#10;AI-generated content may be incorrect."/>
+            <wp:cNvGraphicFramePr>
+              <a:graphicFrameLocks xmlns:a="http://schemas.openxmlformats.org/drawingml/2006/main" noChangeAspect="1"/>
+            </wp:cNvGraphicFramePr>
+            <a:graphic xmlns:a="http://schemas.openxmlformats.org/drawingml/2006/main">
+              <a:graphicData uri="http://schemas.openxmlformats.org/drawingml/2006/picture">
+                <pic:pic xmlns:pic="http://schemas.openxmlformats.org/drawingml/2006/picture">
+                  <pic:nvPicPr>
+                    <pic:cNvPr id="1475196536" name="Picture 1" descr="A screen shot of a computer&#10;&#10;AI-generated content may be incorrect."/>
+                    <pic:cNvPicPr/>
+                  </pic:nvPicPr>
+                  <pic:blipFill>
+                    <a:blip r:embed="rId22"/>
+                    <a:stretch>
+                      <a:fillRect/>
+                    </a:stretch>
+                  </pic:blipFill>
+                  <pic:spPr>
+                    <a:xfrm>
+                      <a:off x="0" y="0"/>
+                      <a:ext cx="3399940" cy="2240498"/>
+                    </a:xfrm>
+                    <a:prstGeom prst="rect">
+                      <a:avLst/>
+                    </a:prstGeom>
+                  </pic:spPr>
+                </pic:pic>
+              </a:graphicData>
+            </a:graphic>
+          </wp:inline>
+        </w:drawing>
+      </w:r>
+      <w:r>
+        <w:rPr>
+          <w:b/>
+        </w:rPr>
+        <w:drawing>
+          <wp:inline distT="0" distB="0" distL="0" distR="0" wp14:anchorId="24E6F549" wp14:editId="60E9D25C">
+            <wp:extent cx="3381804" cy="2228546"/>
+            <wp:effectExtent l="0" t="0" r="0" b="635"/>
+            <wp:docPr id="83512155" name="Picture 1" descr="A screen shot of a graph&#10;&#10;AI-generated content may be incorrect."/>
+            <wp:cNvGraphicFramePr>
+              <a:graphicFrameLocks xmlns:a="http://schemas.openxmlformats.org/drawingml/2006/main" noChangeAspect="1"/>
+            </wp:cNvGraphicFramePr>
+            <a:graphic xmlns:a="http://schemas.openxmlformats.org/drawingml/2006/main">
+              <a:graphicData uri="http://schemas.openxmlformats.org/drawingml/2006/picture">
+                <pic:pic xmlns:pic="http://schemas.openxmlformats.org/drawingml/2006/picture">
+                  <pic:nvPicPr>
+                    <pic:cNvPr id="83512155" name="Picture 1" descr="A screen shot of a graph&#10;&#10;AI-generated content may be incorrect."/>
+                    <pic:cNvPicPr/>
+                  </pic:nvPicPr>
+                  <pic:blipFill>
+                    <a:blip r:embed="rId23"/>
+                    <a:stretch>
+                      <a:fillRect/>
+                    </a:stretch>
+                  </pic:blipFill>
+                  <pic:spPr>
+                    <a:xfrm>
+                      <a:off x="0" y="0"/>
+                      <a:ext cx="3413090" cy="2249163"/>
+                    </a:xfrm>
+                    <a:prstGeom prst="rect">
+                      <a:avLst/>
+                    </a:prstGeom>
+                  </pic:spPr>
+                </pic:pic>
+              </a:graphicData>
+            </a:graphic>
+          </wp:inline>
+        </w:drawing>
       </w:r>
     </w:p>
     <w:p>
@@ -2176,6 +2595,286 @@
         </w:rPr>
         <w:t>Figure 14-19. Cluster’s Graph for raw features [PCA(2)] for visualization only</w:t>
       </w:r>
+    </w:p>
+    <w:p>
+      <w:pPr>
+        <w:jc w:val="center"/>
+        <w:rPr>
+          <w:b/>
+        </w:rPr>
+      </w:pPr>
+    </w:p>
+    <w:p>
+      <w:pPr>
+        <w:rPr>
+          <w:bCs/>
+        </w:rPr>
+      </w:pPr>
+      <w:r>
+        <w:rPr>
+          <w:bCs/>
+        </w:rPr>
+        <w:t>Interpretation</w:t>
+      </w:r>
+    </w:p>
+    <w:p>
+      <w:pPr>
+        <w:rPr>
+          <w:bCs/>
+        </w:rPr>
+      </w:pPr>
+      <w:r>
+        <w:rPr>
+          <w:bCs/>
+        </w:rPr>
+        <w:t xml:space="preserve">Points are </w:t>
+      </w:r>
+      <w:proofErr w:type="spellStart"/>
+      <w:r>
+        <w:rPr>
+          <w:bCs/>
+        </w:rPr>
+        <w:t>KMeans</w:t>
+      </w:r>
+      <w:proofErr w:type="spellEnd"/>
+      <w:r>
+        <w:rPr>
+          <w:bCs/>
+        </w:rPr>
+        <w:t xml:space="preserve"> clusters trained on the full standardized feature space and then projected to PCA(2) for visualization; the red “X” marks are the cluster centroids shown in that same 2-D space.</w:t>
+      </w:r>
+    </w:p>
+    <w:p>
+      <w:pPr>
+        <w:rPr>
+          <w:bCs/>
+        </w:rPr>
+      </w:pPr>
+    </w:p>
+    <w:p>
+      <w:pPr>
+        <w:rPr>
+          <w:bCs/>
+        </w:rPr>
+      </w:pPr>
+    </w:p>
+    <w:p>
+      <w:pPr>
+        <w:rPr>
+          <w:bCs/>
+        </w:rPr>
+      </w:pPr>
+      <w:r>
+        <w:rPr>
+          <w:bCs/>
+        </w:rPr>
+        <w:lastRenderedPageBreak/>
+        <w:t>Observation</w:t>
+      </w:r>
+    </w:p>
+    <w:p>
+      <w:pPr>
+        <w:rPr>
+          <w:bCs/>
+        </w:rPr>
+      </w:pPr>
+      <w:r>
+        <w:rPr>
+          <w:bCs/>
+        </w:rPr>
+        <w:t>Several red centroids sit far from the dense point clouds even though most samples are tightly packed around the origin.</w:t>
+      </w:r>
+    </w:p>
+    <w:p>
+      <w:pPr>
+        <w:rPr>
+          <w:bCs/>
+        </w:rPr>
+      </w:pPr>
+      <w:r>
+        <w:rPr>
+          <w:bCs/>
+        </w:rPr>
+        <w:t>Conclusion</w:t>
+      </w:r>
+    </w:p>
+    <w:p>
+      <w:pPr>
+        <w:rPr>
+          <w:bCs/>
+        </w:rPr>
+      </w:pPr>
+      <w:r>
+        <w:rPr>
+          <w:bCs/>
+        </w:rPr>
+        <w:t>Outliers</w:t>
+      </w:r>
+      <w:r>
+        <w:rPr>
+          <w:bCs/>
+        </w:rPr>
+        <w:t xml:space="preserve"> pull: Centroids are means, so even a few extreme samples in a cluster strongly pull the </w:t>
+      </w:r>
+      <w:proofErr w:type="gramStart"/>
+      <w:r>
+        <w:rPr>
+          <w:bCs/>
+        </w:rPr>
+        <w:t>mean</w:t>
+      </w:r>
+      <w:proofErr w:type="gramEnd"/>
+      <w:r>
+        <w:rPr>
+          <w:bCs/>
+        </w:rPr>
+        <w:t xml:space="preserve"> in PCA(2).</w:t>
+      </w:r>
+    </w:p>
+    <w:p>
+      <w:pPr>
+        <w:rPr>
+          <w:bCs/>
+        </w:rPr>
+      </w:pPr>
+      <w:r>
+        <w:rPr>
+          <w:bCs/>
+        </w:rPr>
+        <w:t>Projection effect: Clustering happens in high-D; the PCA(2) projection magnifies variance along the top components. A small number of high-leverage points get pushed far out in 2-D, so the mean of projected points can land well away from the main mass.</w:t>
+      </w:r>
+    </w:p>
+    <w:p>
+      <w:pPr>
+        <w:rPr>
+          <w:bCs/>
+        </w:rPr>
+      </w:pPr>
+      <w:r>
+        <w:rPr>
+          <w:bCs/>
+        </w:rPr>
+        <w:t>Imbalanced cluster density: When a cluster contains many tight points plus a tiny outlier subset, the mean shifts toward the outliers, making the centroid appear “in empty space.”</w:t>
+      </w:r>
+    </w:p>
+    <w:p>
+      <w:pPr>
+        <w:rPr>
+          <w:bCs/>
+        </w:rPr>
+      </w:pPr>
+      <w:proofErr w:type="spellStart"/>
+      <w:r>
+        <w:rPr>
+          <w:bCs/>
+        </w:rPr>
+        <w:t>KMeans</w:t>
+      </w:r>
+      <w:proofErr w:type="spellEnd"/>
+      <w:r>
+        <w:rPr>
+          <w:bCs/>
+        </w:rPr>
+        <w:t xml:space="preserve"> sensitivity: Despite k-means++ and multiple restarts, </w:t>
+      </w:r>
+      <w:proofErr w:type="spellStart"/>
+      <w:r>
+        <w:rPr>
+          <w:bCs/>
+        </w:rPr>
+        <w:t>KMeans</w:t>
+      </w:r>
+      <w:proofErr w:type="spellEnd"/>
+      <w:r>
+        <w:rPr>
+          <w:bCs/>
+        </w:rPr>
+        <w:t xml:space="preserve"> still optimizes inertia with L2 and is not robust to outliers.</w:t>
+      </w:r>
+    </w:p>
+    <w:p>
+      <w:pPr>
+        <w:rPr>
+          <w:bCs/>
+        </w:rPr>
+      </w:pPr>
+      <w:r>
+        <w:rPr>
+          <w:bCs/>
+        </w:rPr>
+        <w:t>Practical fixes (already reflected in V2 and recommended for V1):</w:t>
+      </w:r>
+    </w:p>
+    <w:p>
+      <w:pPr>
+        <w:rPr>
+          <w:bCs/>
+        </w:rPr>
+      </w:pPr>
+      <w:r>
+        <w:rPr>
+          <w:bCs/>
+        </w:rPr>
+        <w:t>Compute centroids in high-D and then project the centroids via the same PCA transform (rather than averaging after projection).</w:t>
+      </w:r>
+    </w:p>
+    <w:p>
+      <w:pPr>
+        <w:rPr>
+          <w:bCs/>
+        </w:rPr>
+      </w:pPr>
+      <w:r>
+        <w:rPr>
+          <w:bCs/>
+        </w:rPr>
+        <w:t>Down-weight or mask outliers for centroid computation only (keep them visible), e.g., z-score &gt; 3 per PC.</w:t>
+      </w:r>
+    </w:p>
+    <w:p>
+      <w:pPr>
+        <w:rPr>
+          <w:bCs/>
+        </w:rPr>
+      </w:pPr>
+      <w:r>
+        <w:rPr>
+          <w:bCs/>
+        </w:rPr>
+        <w:t>Prefer clustering on PCA(100) (</w:t>
+      </w:r>
+      <w:r>
+        <w:rPr>
+          <w:bCs/>
+        </w:rPr>
+        <w:t>In</w:t>
+      </w:r>
+      <w:r>
+        <w:rPr>
+          <w:bCs/>
+        </w:rPr>
+        <w:t xml:space="preserve"> V2): it regularizes variance and produces centroids that sit inside the visible cluster bodies (</w:t>
+      </w:r>
+      <w:r>
+        <w:rPr>
+          <w:bCs/>
+        </w:rPr>
+        <w:t>In</w:t>
+      </w:r>
+      <w:r>
+        <w:rPr>
+          <w:bCs/>
+        </w:rPr>
+        <w:t xml:space="preserve"> PCA/UMAP plots confirm this).</w:t>
+      </w:r>
+    </w:p>
+    <w:p>
+      <w:pPr>
+        <w:jc w:val="center"/>
+        <w:rPr>
+          <w:b/>
+        </w:rPr>
+      </w:pPr>
     </w:p>
     <w:p>
       <w:pPr>
@@ -2188,7 +2887,6 @@
           <w:b/>
           <w:noProof/>
         </w:rPr>
-        <w:lastRenderedPageBreak/>
         <w:drawing>
           <wp:inline distT="0" distB="0" distL="0" distR="0" wp14:anchorId="2EAA5465" wp14:editId="57746BC6">
             <wp:extent cx="3409759" cy="2246969"/>
@@ -2205,7 +2903,7 @@
                     <pic:cNvPicPr/>
                   </pic:nvPicPr>
                   <pic:blipFill>
-                    <a:blip r:embed="rId19"/>
+                    <a:blip r:embed="rId24"/>
                     <a:stretch>
                       <a:fillRect/>
                     </a:stretch>
@@ -2246,7 +2944,7 @@
                     <pic:cNvPicPr/>
                   </pic:nvPicPr>
                   <pic:blipFill>
-                    <a:blip r:embed="rId20"/>
+                    <a:blip r:embed="rId25"/>
                     <a:stretch>
                       <a:fillRect/>
                     </a:stretch>
@@ -2278,6 +2976,7 @@
           <w:b/>
           <w:noProof/>
         </w:rPr>
+        <w:lastRenderedPageBreak/>
         <w:drawing>
           <wp:inline distT="0" distB="0" distL="0" distR="0" wp14:anchorId="01F87C11" wp14:editId="7F44C692">
             <wp:extent cx="3407319" cy="2245360"/>
@@ -2294,7 +2993,7 @@
                     <pic:cNvPicPr/>
                   </pic:nvPicPr>
                   <pic:blipFill>
-                    <a:blip r:embed="rId21"/>
+                    <a:blip r:embed="rId26"/>
                     <a:stretch>
                       <a:fillRect/>
                     </a:stretch>
@@ -2335,7 +3034,7 @@
                     <pic:cNvPicPr/>
                   </pic:nvPicPr>
                   <pic:blipFill>
-                    <a:blip r:embed="rId22"/>
+                    <a:blip r:embed="rId27"/>
                     <a:stretch>
                       <a:fillRect/>
                     </a:stretch>
@@ -2383,7 +3082,7 @@
                     <pic:cNvPicPr/>
                   </pic:nvPicPr>
                   <pic:blipFill>
-                    <a:blip r:embed="rId23"/>
+                    <a:blip r:embed="rId28"/>
                     <a:stretch>
                       <a:fillRect/>
                     </a:stretch>
@@ -2424,7 +3123,7 @@
                     <pic:cNvPicPr/>
                   </pic:nvPicPr>
                   <pic:blipFill>
-                    <a:blip r:embed="rId24"/>
+                    <a:blip r:embed="rId29"/>
                     <a:stretch>
                       <a:fillRect/>
                     </a:stretch>
@@ -2576,34 +3275,184 @@
         <w:rPr>
           <w:bCs/>
         </w:rPr>
+        <w:t xml:space="preserve">Marker shape = </w:t>
+      </w:r>
+      <w:proofErr w:type="spellStart"/>
+      <w:r>
+        <w:rPr>
+          <w:bCs/>
+        </w:rPr>
+        <w:t>KMeans</w:t>
+      </w:r>
+      <w:proofErr w:type="spellEnd"/>
+      <w:r>
+        <w:rPr>
+          <w:bCs/>
+        </w:rPr>
+        <w:t>-assigned cluster ID.</w:t>
+      </w:r>
+    </w:p>
+    <w:p>
+      <w:pPr>
+        <w:rPr>
+          <w:bCs/>
+        </w:rPr>
+      </w:pPr>
+      <w:r>
+        <w:rPr>
+          <w:bCs/>
+        </w:rPr>
+        <w:t>Red X = centroid of each cluster in this 2D space.</w:t>
+      </w:r>
+    </w:p>
+    <w:p>
+      <w:pPr>
+        <w:rPr>
+          <w:bCs/>
+        </w:rPr>
+      </w:pPr>
+      <w:r>
+        <w:rPr>
+          <w:bCs/>
+        </w:rPr>
+        <w:t xml:space="preserve">So visually </w:t>
+      </w:r>
+      <w:r>
+        <w:rPr>
+          <w:bCs/>
+        </w:rPr>
+        <w:t>we</w:t>
+      </w:r>
+      <w:r>
+        <w:rPr>
+          <w:bCs/>
+        </w:rPr>
+        <w:t xml:space="preserve"> can ask: do clusters the algorithm finds line up with the “real” cancer types? If yes, most points of one color should share the same marker shape.</w:t>
+      </w:r>
+    </w:p>
+    <w:p>
+      <w:pPr>
+        <w:rPr>
+          <w:bCs/>
+        </w:rPr>
+      </w:pPr>
+      <w:r>
+        <w:rPr>
+          <w:bCs/>
+        </w:rPr>
+        <w:t>Observation.</w:t>
+      </w:r>
+    </w:p>
+    <w:p>
+      <w:pPr>
+        <w:rPr>
+          <w:bCs/>
+        </w:rPr>
+      </w:pPr>
+      <w:r>
+        <w:rPr>
+          <w:bCs/>
+        </w:rPr>
+        <w:t>For K = 2, the data mostly splits into two broad groups. One group is dominated by KIRC + LUAD + LUSC (mostly teal/green/brown), and the other group tends to pick up PRAD and THCA (gray/cyan), but there is still heavy mixing across cancers. Two clusters are clearly too coarse to reflect five biological classes.</w:t>
+      </w:r>
+    </w:p>
+    <w:p>
+      <w:pPr>
+        <w:rPr>
+          <w:bCs/>
+        </w:rPr>
+      </w:pPr>
+      <w:r>
+        <w:rPr>
+          <w:bCs/>
+        </w:rPr>
         <w:lastRenderedPageBreak/>
-        <w:t>Marker shape = KMeans-assigned cluster ID.</w:t>
-      </w:r>
-    </w:p>
-    <w:p>
-      <w:pPr>
-        <w:rPr>
-          <w:bCs/>
-        </w:rPr>
-      </w:pPr>
-      <w:r>
-        <w:rPr>
-          <w:bCs/>
-        </w:rPr>
-        <w:t>Red X = centroid of each cluster in this 2D space.</w:t>
-      </w:r>
-    </w:p>
-    <w:p>
-      <w:pPr>
-        <w:rPr>
-          <w:bCs/>
-        </w:rPr>
-      </w:pPr>
-      <w:r>
-        <w:rPr>
-          <w:bCs/>
-        </w:rPr>
-        <w:t xml:space="preserve">So visually </w:t>
+        <w:t>For K = 3 and K = 4, we start to see separation: some cancer types (especially PRAD and THCA) concentrate into specific clusters with distinct shapes. Centroids are now sitting closer to dense clouds, not off in extreme outlier space, which means they better represent the “center” of each discovered group in this PCA representation.</w:t>
+      </w:r>
+    </w:p>
+    <w:p>
+      <w:pPr>
+        <w:rPr>
+          <w:bCs/>
+        </w:rPr>
+      </w:pPr>
+      <w:r>
+        <w:rPr>
+          <w:bCs/>
+        </w:rPr>
+        <w:t>Around K = 5 or K = 6, structure becomes more biologically meaningful:</w:t>
+      </w:r>
+    </w:p>
+    <w:p>
+      <w:pPr>
+        <w:rPr>
+          <w:bCs/>
+        </w:rPr>
+      </w:pPr>
+      <w:r>
+        <w:rPr>
+          <w:bCs/>
+        </w:rPr>
+        <w:t>We</w:t>
+      </w:r>
+      <w:r>
+        <w:rPr>
+          <w:bCs/>
+        </w:rPr>
+        <w:t xml:space="preserve"> start seeing clusters that align strongly with a single color.</w:t>
+      </w:r>
+    </w:p>
+    <w:p>
+      <w:pPr>
+        <w:rPr>
+          <w:bCs/>
+        </w:rPr>
+      </w:pPr>
+      <w:r>
+        <w:rPr>
+          <w:bCs/>
+        </w:rPr>
+        <w:t>LUAD vs LUSC (which are known to be harder to distinguish) still partially overlap, but PRAD and THCA tend to occupy tighter regions with their own cluster shapes.</w:t>
+      </w:r>
+    </w:p>
+    <w:p>
+      <w:pPr>
+        <w:rPr>
+          <w:bCs/>
+        </w:rPr>
+      </w:pPr>
+      <w:r>
+        <w:rPr>
+          <w:bCs/>
+        </w:rPr>
+        <w:t xml:space="preserve">The centroids (red X’s) sit in the middle of dense local </w:t>
+      </w:r>
+      <w:proofErr w:type="spellStart"/>
+      <w:r>
+        <w:rPr>
+          <w:bCs/>
+        </w:rPr>
+        <w:t>subclouds</w:t>
+      </w:r>
+      <w:proofErr w:type="spellEnd"/>
+      <w:r>
+        <w:rPr>
+          <w:bCs/>
+        </w:rPr>
+        <w:t xml:space="preserve"> rather than being dragged into noise, suggesting the algorithm is stabilizing.</w:t>
+      </w:r>
+    </w:p>
+    <w:p>
+      <w:pPr>
+        <w:rPr>
+          <w:bCs/>
+        </w:rPr>
+      </w:pPr>
+      <w:r>
+        <w:rPr>
+          <w:bCs/>
+        </w:rPr>
+        <w:t xml:space="preserve">By K = 7, </w:t>
       </w:r>
       <w:r>
         <w:rPr>
@@ -2615,129 +3464,21 @@
         <w:rPr>
           <w:bCs/>
         </w:rPr>
-        <w:t xml:space="preserve"> can ask: do clusters the algorithm finds line up with the “real” cancer types? If yes, most points of one color should share the same marker shape.</w:t>
-      </w:r>
-    </w:p>
-    <w:p>
-      <w:pPr>
-        <w:rPr>
-          <w:bCs/>
-        </w:rPr>
-      </w:pPr>
-      <w:r>
-        <w:rPr>
-          <w:bCs/>
-        </w:rPr>
-        <w:t>Observation.</w:t>
-      </w:r>
-    </w:p>
-    <w:p>
-      <w:pPr>
-        <w:rPr>
-          <w:bCs/>
-        </w:rPr>
-      </w:pPr>
-      <w:r>
-        <w:rPr>
-          <w:bCs/>
-        </w:rPr>
-        <w:t>For K = 2, the data mostly splits into two broad groups. One group is dominated by KIRC + LUAD + LUSC (mostly teal/green/brown), and the other group tends to pick up PRAD and THCA (gray/cyan), but there is still heavy mixing across cancers. Two clusters are clearly too coarse to reflect five biological classes.</w:t>
-      </w:r>
-    </w:p>
-    <w:p>
-      <w:pPr>
-        <w:rPr>
-          <w:bCs/>
-        </w:rPr>
-      </w:pPr>
-      <w:r>
-        <w:rPr>
-          <w:bCs/>
-        </w:rPr>
-        <w:t>For K = 3 and K = 4, we start to see separation: some cancer types (especially PRAD and THCA) concentrate into specific clusters with distinct shapes. Centroids are now sitting closer to dense clouds, not off in extreme outlier space, which means they better represent the “center” of each discovered group in this PCA representation.</w:t>
-      </w:r>
-    </w:p>
-    <w:p>
-      <w:pPr>
-        <w:rPr>
-          <w:bCs/>
-        </w:rPr>
-      </w:pPr>
-      <w:r>
-        <w:rPr>
-          <w:bCs/>
-        </w:rPr>
-        <w:t>Around K = 5 or K = 6, structure becomes more biologically meaningful:</w:t>
-      </w:r>
-    </w:p>
-    <w:p>
-      <w:pPr>
-        <w:rPr>
-          <w:bCs/>
-        </w:rPr>
-      </w:pPr>
-      <w:r>
-        <w:rPr>
-          <w:bCs/>
-        </w:rPr>
-        <w:t>We</w:t>
-      </w:r>
-      <w:r>
-        <w:rPr>
-          <w:bCs/>
-        </w:rPr>
-        <w:t xml:space="preserve"> start seeing clusters that align strongly with a single color.</w:t>
-      </w:r>
-    </w:p>
-    <w:p>
-      <w:pPr>
-        <w:rPr>
-          <w:bCs/>
-        </w:rPr>
-      </w:pPr>
-      <w:r>
-        <w:rPr>
-          <w:bCs/>
-        </w:rPr>
-        <w:t>LUAD vs LUSC (which are known to be harder to distinguish) still partially overlap, but PRAD and THCA tend to occupy tighter regions with their own cluster shapes.</w:t>
-      </w:r>
-    </w:p>
-    <w:p>
-      <w:pPr>
-        <w:rPr>
-          <w:bCs/>
-        </w:rPr>
-      </w:pPr>
-      <w:r>
-        <w:rPr>
-          <w:bCs/>
-        </w:rPr>
-        <w:t>The centroids (red X’s) sit in the middle of dense local subclouds rather than being dragged into noise, suggesting the algorithm is stabilizing.</w:t>
-      </w:r>
-    </w:p>
-    <w:p>
-      <w:pPr>
-        <w:rPr>
-          <w:bCs/>
-        </w:rPr>
-      </w:pPr>
-      <w:r>
-        <w:rPr>
-          <w:bCs/>
-        </w:rPr>
-        <w:t xml:space="preserve">By K = 7, </w:t>
-      </w:r>
-      <w:r>
-        <w:rPr>
-          <w:bCs/>
-        </w:rPr>
-        <w:t>we</w:t>
-      </w:r>
-      <w:r>
-        <w:rPr>
-          <w:bCs/>
-        </w:rPr>
-        <w:t xml:space="preserve"> get additional micro-clusters. These extra clusters often “slice up” what used to be one cancer region into multiple subclusters, including gradients within LUAD/LUSC. That can mean KMeans is starting to overfit fine-grained gene-expression substructure instead of giving clean cancer-type partitions.</w:t>
+        <w:t xml:space="preserve"> get additional micro-clusters. These extra clusters often “slice up” what used to be one cancer region into multiple subclusters, including gradients within LUAD/LUSC. That can mean </w:t>
+      </w:r>
+      <w:proofErr w:type="spellStart"/>
+      <w:r>
+        <w:rPr>
+          <w:bCs/>
+        </w:rPr>
+        <w:t>KMeans</w:t>
+      </w:r>
+      <w:proofErr w:type="spellEnd"/>
+      <w:r>
+        <w:rPr>
+          <w:bCs/>
+        </w:rPr>
+        <w:t xml:space="preserve"> is starting to overfit fine-grained gene-expression substructure instead of giving clean cancer-type partitions.</w:t>
       </w:r>
     </w:p>
     <w:p>
@@ -2769,7 +3510,6 @@
     <w:p>
       <w:pPr>
         <w:rPr>
-          <w:rFonts w:hint="eastAsia"/>
           <w:bCs/>
         </w:rPr>
       </w:pPr>
@@ -2827,7 +3567,6 @@
           <w:b/>
           <w:noProof/>
         </w:rPr>
-        <w:lastRenderedPageBreak/>
         <w:drawing>
           <wp:inline distT="0" distB="0" distL="0" distR="0" wp14:anchorId="49522E3A" wp14:editId="52F5AE99">
             <wp:extent cx="3340100" cy="2201063"/>
@@ -2844,7 +3583,7 @@
                     <pic:cNvPicPr/>
                   </pic:nvPicPr>
                   <pic:blipFill>
-                    <a:blip r:embed="rId25"/>
+                    <a:blip r:embed="rId30"/>
                     <a:stretch>
                       <a:fillRect/>
                     </a:stretch>
@@ -2885,7 +3624,7 @@
                     <pic:cNvPicPr/>
                   </pic:nvPicPr>
                   <pic:blipFill>
-                    <a:blip r:embed="rId26"/>
+                    <a:blip r:embed="rId31"/>
                     <a:stretch>
                       <a:fillRect/>
                     </a:stretch>
@@ -2917,6 +3656,7 @@
           <w:b/>
           <w:noProof/>
         </w:rPr>
+        <w:lastRenderedPageBreak/>
         <w:drawing>
           <wp:inline distT="0" distB="0" distL="0" distR="0" wp14:anchorId="6BD53625" wp14:editId="57ACE112">
             <wp:extent cx="3381105" cy="2228085"/>
@@ -2933,7 +3673,7 @@
                     <pic:cNvPicPr/>
                   </pic:nvPicPr>
                   <pic:blipFill>
-                    <a:blip r:embed="rId27"/>
+                    <a:blip r:embed="rId32"/>
                     <a:stretch>
                       <a:fillRect/>
                     </a:stretch>
@@ -2974,7 +3714,7 @@
                     <pic:cNvPicPr/>
                   </pic:nvPicPr>
                   <pic:blipFill>
-                    <a:blip r:embed="rId28"/>
+                    <a:blip r:embed="rId33"/>
                     <a:stretch>
                       <a:fillRect/>
                     </a:stretch>
@@ -3022,7 +3762,7 @@
                     <pic:cNvPicPr/>
                   </pic:nvPicPr>
                   <pic:blipFill>
-                    <a:blip r:embed="rId29"/>
+                    <a:blip r:embed="rId34"/>
                     <a:stretch>
                       <a:fillRect/>
                     </a:stretch>
@@ -3069,7 +3809,7 @@
                     <pic:cNvPicPr/>
                   </pic:nvPicPr>
                   <pic:blipFill>
-                    <a:blip r:embed="rId30"/>
+                    <a:blip r:embed="rId35"/>
                     <a:stretch>
                       <a:fillRect/>
                     </a:stretch>
@@ -3156,101 +3896,100 @@
         <w:rPr>
           <w:bCs/>
         </w:rPr>
+        <w:t>Observations</w:t>
+      </w:r>
+    </w:p>
+    <w:p>
+      <w:pPr>
+        <w:rPr>
+          <w:bCs/>
+        </w:rPr>
+      </w:pPr>
+      <w:r>
+        <w:rPr>
+          <w:bCs/>
+        </w:rPr>
+        <w:t>K=2. Two large clusters split the space roughly along a global trend. Several cancer types (e.g., PRAD, THCA) sit mostly inside a single blob; LUAD/LUSC share a mixed region. Centroids land near the densest cores.</w:t>
+      </w:r>
+    </w:p>
+    <w:p>
+      <w:pPr>
+        <w:rPr>
+          <w:bCs/>
+        </w:rPr>
+      </w:pPr>
+      <w:r>
+        <w:rPr>
+          <w:bCs/>
+        </w:rPr>
+        <w:t>K=3. The mixed middle region starts to separate; one centroid moves into the LUAD/LUSC band while the other two anchor the outer blobs (e.g., PRAD/THCA vs. KIRC area).</w:t>
+      </w:r>
+    </w:p>
+    <w:p>
+      <w:pPr>
+        <w:rPr>
+          <w:bCs/>
+        </w:rPr>
+      </w:pPr>
+      <w:r>
+        <w:rPr>
+          <w:bCs/>
+        </w:rPr>
+        <w:t>K=4. Clearer partition of the central band; PRAD and THCA remain tight/compact; KIRC’s spread is captured with a dedicated centroid. Overall separation improves without obvious fragmentation.</w:t>
+      </w:r>
+    </w:p>
+    <w:p>
+      <w:pPr>
+        <w:rPr>
+          <w:bCs/>
+        </w:rPr>
+      </w:pPr>
+      <w:r>
+        <w:rPr>
+          <w:rFonts w:hint="eastAsia"/>
+          <w:bCs/>
+        </w:rPr>
+        <w:t xml:space="preserve">K=5. Substructure emerges: LUAD vs. LUSC become more distinguishable, and one extra centroid captures a denser sub-region of KIRC/THCA. Gains are visible but smaller </w:t>
+      </w:r>
+      <w:r>
+        <w:rPr>
+          <w:bCs/>
+        </w:rPr>
+        <w:t>than</w:t>
+      </w:r>
+      <w:r>
+        <w:rPr>
+          <w:rFonts w:hint="eastAsia"/>
+          <w:bCs/>
+        </w:rPr>
+        <w:t xml:space="preserve"> K=3</w:t>
+      </w:r>
+      <w:r>
+        <w:rPr>
+          <w:rFonts w:hint="eastAsia"/>
+          <w:bCs/>
+        </w:rPr>
+        <w:t>→</w:t>
+      </w:r>
+      <w:r>
+        <w:rPr>
+          <w:rFonts w:hint="eastAsia"/>
+          <w:bCs/>
+        </w:rPr>
+        <w:t>4.</w:t>
+      </w:r>
+    </w:p>
+    <w:p>
+      <w:pPr>
+        <w:rPr>
+          <w:bCs/>
+        </w:rPr>
+      </w:pPr>
+      <w:r>
+        <w:rPr>
+          <w:bCs/>
+        </w:rPr>
         <w:lastRenderedPageBreak/>
-        <w:t>Observations</w:t>
-      </w:r>
-    </w:p>
-    <w:p>
-      <w:pPr>
-        <w:rPr>
-          <w:bCs/>
-        </w:rPr>
-      </w:pPr>
-      <w:r>
-        <w:rPr>
-          <w:bCs/>
-        </w:rPr>
-        <w:t>K=2. Two large clusters split the space roughly along a global trend. Several cancer types (e.g., PRAD, THCA) sit mostly inside a single blob; LUAD/LUSC share a mixed region. Centroids land near the densest cores.</w:t>
-      </w:r>
-    </w:p>
-    <w:p>
-      <w:pPr>
-        <w:rPr>
-          <w:bCs/>
-        </w:rPr>
-      </w:pPr>
-      <w:r>
-        <w:rPr>
-          <w:bCs/>
-        </w:rPr>
-        <w:t>K=3. The mixed middle region starts to separate; one centroid moves into the LUAD/LUSC band while the other two anchor the outer blobs (e.g., PRAD/THCA vs. KIRC area).</w:t>
-      </w:r>
-    </w:p>
-    <w:p>
-      <w:pPr>
-        <w:rPr>
-          <w:bCs/>
-        </w:rPr>
-      </w:pPr>
-      <w:r>
-        <w:rPr>
-          <w:bCs/>
-        </w:rPr>
-        <w:t>K=4. Clearer partition of the central band; PRAD and THCA remain tight/compact; KIRC’s spread is captured with a dedicated centroid. Overall separation improves without obvious fragmentation.</w:t>
-      </w:r>
-    </w:p>
-    <w:p>
-      <w:pPr>
-        <w:rPr>
-          <w:rFonts w:hint="eastAsia"/>
-          <w:bCs/>
-        </w:rPr>
-      </w:pPr>
-      <w:r>
-        <w:rPr>
-          <w:rFonts w:hint="eastAsia"/>
-          <w:bCs/>
-        </w:rPr>
-        <w:t xml:space="preserve">K=5. Substructure emerges: LUAD vs. LUSC become more distinguishable, and one extra centroid captures a denser sub-region of KIRC/THCA. Gains are visible but smaller </w:t>
-      </w:r>
-      <w:r>
-        <w:rPr>
-          <w:bCs/>
-        </w:rPr>
-        <w:t>than</w:t>
-      </w:r>
-      <w:r>
-        <w:rPr>
-          <w:rFonts w:hint="eastAsia"/>
-          <w:bCs/>
-        </w:rPr>
-        <w:t xml:space="preserve"> K=3</w:t>
-      </w:r>
-      <w:r>
-        <w:rPr>
-          <w:rFonts w:hint="eastAsia"/>
-          <w:bCs/>
-        </w:rPr>
-        <w:t>→</w:t>
-      </w:r>
-      <w:r>
-        <w:rPr>
-          <w:rFonts w:hint="eastAsia"/>
-          <w:bCs/>
-        </w:rPr>
-        <w:t>4.</w:t>
-      </w:r>
-    </w:p>
-    <w:p>
-      <w:pPr>
-        <w:rPr>
-          <w:bCs/>
-        </w:rPr>
-      </w:pPr>
-      <w:r>
-        <w:rPr>
-          <w:bCs/>
-        </w:rPr>
         <w:t>K=6. Further refinement of the central band; centroids track local density pockets. Some clusters get small/tight (risk of over-splitting begins).</w:t>
       </w:r>
     </w:p>
@@ -3387,7 +4126,7 @@
           </mc:Choice>
           <mc:Fallback>
             <w:pict>
-              <v:shapetype w14:anchorId="322DF5CA" id="_x0000_t120" coordsize="21600,21600" o:spt="120" path="m10800,qx,10800,10800,21600,21600,10800,10800,xe">
+              <v:shapetype w14:anchorId="0CC11DCD" id="_x0000_t120" coordsize="21600,21600" o:spt="120" path="m10800,qx,10800,10800,21600,21600,10800,10800,xe">
                 <v:path gradientshapeok="t" o:connecttype="custom" o:connectlocs="10800,0;3163,3163;0,10800;3163,18437;10800,21600;18437,18437;21600,10800;18437,3163" textboxrect="3163,3163,18437,18437"/>
               </v:shapetype>
               <v:shape id="Flowchart: Connector 1" o:spid="_x0000_s1026" type="#_x0000_t120" style="position:absolute;margin-left:328.5pt;margin-top:17pt;width:8.5pt;height:8.5pt;z-index:251661312;visibility:visible;mso-wrap-style:square;mso-wrap-distance-left:9pt;mso-wrap-distance-top:0;mso-wrap-distance-right:9pt;mso-wrap-distance-bottom:0;mso-position-horizontal:absolute;mso-position-horizontal-relative:text;mso-position-vertical:absolute;mso-position-vertical-relative:text;v-text-anchor:middle" o:gfxdata="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" filled="f" strokecolor="black [3213]">
@@ -3465,7 +4204,7 @@
           </mc:Choice>
           <mc:Fallback>
             <w:pict>
-              <v:shape w14:anchorId="7133F722" id="Flowchart: Connector 1" o:spid="_x0000_s1026" type="#_x0000_t120" style="position:absolute;margin-left:193.5pt;margin-top:124pt;width:8.5pt;height:8.5pt;z-index:251654656;visibility:visible;mso-wrap-style:square;mso-wrap-distance-left:9pt;mso-wrap-distance-top:0;mso-wrap-distance-right:9pt;mso-wrap-distance-bottom:0;mso-position-horizontal:absolute;mso-position-horizontal-relative:text;mso-position-vertical:absolute;mso-position-vertical-relative:text;v-text-anchor:middle" o:gfxdata="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" filled="f" strokecolor="black [3213]">
+              <v:shape w14:anchorId="1C9DC486" id="Flowchart: Connector 1" o:spid="_x0000_s1026" type="#_x0000_t120" style="position:absolute;margin-left:193.5pt;margin-top:124pt;width:8.5pt;height:8.5pt;z-index:251654656;visibility:visible;mso-wrap-style:square;mso-wrap-distance-left:9pt;mso-wrap-distance-top:0;mso-wrap-distance-right:9pt;mso-wrap-distance-bottom:0;mso-position-horizontal:absolute;mso-position-horizontal-relative:text;mso-position-vertical:absolute;mso-position-vertical-relative:text;v-text-anchor:middle" o:gfxdata="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" filled="f" strokecolor="black [3213]">
                 <v:shadow on="t" color="black" opacity="22937f" origin=",.5" offset="0,.63889mm"/>
               </v:shape>
             </w:pict>
@@ -3475,6 +4214,7 @@
       <w:r>
         <w:rPr>
           <w:b/>
+          <w:noProof/>
         </w:rPr>
         <w:drawing>
           <wp:inline distT="0" distB="0" distL="0" distR="0" wp14:anchorId="79F18855" wp14:editId="3B9A26CC">
@@ -3492,7 +4232,7 @@
                     <pic:cNvPicPr/>
                   </pic:nvPicPr>
                   <pic:blipFill>
-                    <a:blip r:embed="rId31"/>
+                    <a:blip r:embed="rId36"/>
                     <a:stretch>
                       <a:fillRect/>
                     </a:stretch>
@@ -3521,6 +4261,7 @@
       <w:r>
         <w:rPr>
           <w:b/>
+          <w:noProof/>
         </w:rPr>
         <w:drawing>
           <wp:inline distT="0" distB="0" distL="0" distR="0" wp14:anchorId="6C2BCC9C" wp14:editId="33555381">
@@ -3538,7 +4279,7 @@
                     <pic:cNvPicPr/>
                   </pic:nvPicPr>
                   <pic:blipFill>
-                    <a:blip r:embed="rId32"/>
+                    <a:blip r:embed="rId37"/>
                     <a:stretch>
                       <a:fillRect/>
                     </a:stretch>
@@ -3599,158 +4340,126 @@
         <w:rPr>
           <w:b/>
         </w:rPr>
-        <w:t xml:space="preserve">Method for raw features              </w:t>
-      </w:r>
-      <w:r>
+        <w:t xml:space="preserve">Method for raw features              Figure 33. Silhouette score for raw features </w:t>
+      </w:r>
+    </w:p>
+    <w:p>
+      <w:pPr>
         <w:rPr>
           <w:b/>
         </w:rPr>
-        <w:t>Figure 3</w:t>
-      </w:r>
+      </w:pPr>
+    </w:p>
+    <w:p>
+      <w:pPr>
+        <w:rPr>
+          <w:bCs/>
+        </w:rPr>
+      </w:pPr>
+      <w:r>
+        <w:rPr>
+          <w:bCs/>
+        </w:rPr>
+        <w:t>Interpretation</w:t>
+      </w:r>
+    </w:p>
+    <w:p>
+      <w:pPr>
+        <w:rPr>
+          <w:bCs/>
+        </w:rPr>
+      </w:pPr>
+      <w:r>
+        <w:rPr>
+          <w:bCs/>
+        </w:rPr>
+        <w:t>Inertia (within-cluster SSE) vs. K; look for the “elbow” where added clusters stop yielding large SSE drops.</w:t>
+      </w:r>
+    </w:p>
+    <w:p>
+      <w:pPr>
+        <w:rPr>
+          <w:bCs/>
+        </w:rPr>
+      </w:pPr>
+      <w:r>
+        <w:rPr>
+          <w:bCs/>
+        </w:rPr>
+        <w:t>Mean silhouette in −1,1-1,1−1,1; higher is better (dense, well-separated clusters).</w:t>
+      </w:r>
+    </w:p>
+    <w:p>
+      <w:pPr>
+        <w:rPr>
+          <w:bCs/>
+        </w:rPr>
+      </w:pPr>
+      <w:r>
+        <w:rPr>
+          <w:bCs/>
+        </w:rPr>
+        <w:t>Observation</w:t>
+      </w:r>
+    </w:p>
+    <w:p>
+      <w:pPr>
+        <w:rPr>
+          <w:bCs/>
+        </w:rPr>
+      </w:pPr>
       <w:r>
         <w:rPr>
           <w:b/>
         </w:rPr>
+        <w:t>Elbow:</w:t>
+      </w:r>
+      <w:r>
+        <w:rPr>
+          <w:bCs/>
+        </w:rPr>
+        <w:t xml:space="preserve"> </w:t>
+      </w:r>
+      <w:r>
+        <w:rPr>
+          <w:bCs/>
+        </w:rPr>
+        <w:t>Big decreases from K=2</w:t>
+      </w:r>
+      <w:r>
+        <w:rPr>
+          <w:rFonts w:hint="eastAsia"/>
+          <w:bCs/>
+        </w:rPr>
+        <w:t>→</w:t>
+      </w:r>
+      <w:r>
+        <w:rPr>
+          <w:bCs/>
+        </w:rPr>
         <w:t>3</w:t>
       </w:r>
       <w:r>
         <w:rPr>
+          <w:rFonts w:hint="eastAsia"/>
+          <w:bCs/>
+        </w:rPr>
+        <w:t>→</w:t>
+      </w:r>
+      <w:r>
+        <w:rPr>
+          <w:bCs/>
+        </w:rPr>
+        <w:t>4, then clearly diminishing returns after K≈4–5 (curve flattens).</w:t>
+      </w:r>
+    </w:p>
+    <w:p>
+      <w:r>
+        <w:rPr>
           <w:b/>
-        </w:rPr>
-        <w:t xml:space="preserve">. Silhouette score for raw features </w:t>
-      </w:r>
-    </w:p>
-    <w:p>
-      <w:pPr>
-        <w:rPr>
-          <w:b/>
-        </w:rPr>
-      </w:pPr>
-    </w:p>
-    <w:p>
-      <w:pPr>
-        <w:rPr>
-          <w:bCs/>
-        </w:rPr>
-      </w:pPr>
-      <w:r>
-        <w:rPr>
-          <w:bCs/>
-        </w:rPr>
-        <w:t>Interpretation</w:t>
-      </w:r>
-    </w:p>
-    <w:p>
-      <w:pPr>
-        <w:rPr>
-          <w:bCs/>
-        </w:rPr>
-      </w:pPr>
-      <w:r>
-        <w:rPr>
-          <w:bCs/>
-        </w:rPr>
-        <w:t>Inertia (within-cluster SSE) vs. K; look for the “elbow” where added clusters stop yielding large SSE drops.</w:t>
-      </w:r>
-    </w:p>
-    <w:p>
-      <w:pPr>
-        <w:rPr>
-          <w:bCs/>
-        </w:rPr>
-      </w:pPr>
-      <w:r>
-        <w:rPr>
-          <w:bCs/>
-        </w:rPr>
-        <w:t>Mean silhouette in −1,1-1,1−1,1; higher is better (dense, well-separated clusters).</w:t>
-      </w:r>
-    </w:p>
-    <w:p>
-      <w:pPr>
-        <w:rPr>
-          <w:bCs/>
-        </w:rPr>
-      </w:pPr>
-      <w:r>
-        <w:rPr>
-          <w:bCs/>
-        </w:rPr>
-        <w:t>Observation</w:t>
-      </w:r>
-    </w:p>
-    <w:p>
-      <w:pPr>
-        <w:rPr>
-          <w:bCs/>
-        </w:rPr>
-      </w:pPr>
-      <w:r>
-        <w:rPr>
-          <w:b/>
-        </w:rPr>
-        <w:t>Elbow</w:t>
-      </w:r>
-      <w:r>
-        <w:rPr>
-          <w:b/>
-        </w:rPr>
-        <w:t>:</w:t>
-      </w:r>
-      <w:r>
-        <w:rPr>
-          <w:bCs/>
-        </w:rPr>
-        <w:t xml:space="preserve"> </w:t>
-      </w:r>
-      <w:r>
-        <w:rPr>
-          <w:bCs/>
-        </w:rPr>
-        <w:t>Big decreases from K=2</w:t>
-      </w:r>
-      <w:r>
-        <w:rPr>
-          <w:rFonts w:hint="eastAsia"/>
-          <w:bCs/>
-        </w:rPr>
-        <w:t>→</w:t>
-      </w:r>
-      <w:r>
-        <w:rPr>
-          <w:bCs/>
-        </w:rPr>
-        <w:t>3</w:t>
-      </w:r>
-      <w:r>
-        <w:rPr>
-          <w:rFonts w:hint="eastAsia"/>
-          <w:bCs/>
-        </w:rPr>
-        <w:t>→</w:t>
-      </w:r>
-      <w:r>
-        <w:rPr>
-          <w:bCs/>
-        </w:rPr>
-        <w:t>4, then clearly diminishing returns after K≈4–5 (curve flattens).</w:t>
-      </w:r>
-    </w:p>
-    <w:p>
-      <w:r>
-        <w:rPr>
-          <w:b/>
-          <w:bCs/>
-        </w:rPr>
-        <w:lastRenderedPageBreak/>
-        <w:t>Silhouette</w:t>
-      </w:r>
-      <w:r>
-        <w:rPr>
-          <w:b/>
-          <w:bCs/>
-        </w:rPr>
-        <w:t xml:space="preserve">: </w:t>
+          <w:bCs/>
+        </w:rPr>
+        <w:t xml:space="preserve">Silhouette: </w:t>
       </w:r>
       <w:r>
         <w:t>Very high scores at K=2 (~0.9) and K=3 (~0.88–0.9), followed by a sharp drop for K≥4 (≈0.12 at K=4 and near-zero afterward).</w:t>
@@ -3790,6 +4499,7 @@
           <w:b/>
           <w:noProof/>
         </w:rPr>
+        <w:lastRenderedPageBreak/>
         <mc:AlternateContent>
           <mc:Choice Requires="wps">
             <w:drawing>
@@ -3853,7 +4563,7 @@
           </mc:Choice>
           <mc:Fallback>
             <w:pict>
-              <v:shape w14:anchorId="13C83880" id="Flowchart: Connector 1" o:spid="_x0000_s1026" type="#_x0000_t120" style="position:absolute;margin-left:387pt;margin-top:17.4pt;width:8.5pt;height:8.5pt;z-index:251660800;visibility:visible;mso-wrap-style:square;mso-wrap-distance-left:9pt;mso-wrap-distance-top:0;mso-wrap-distance-right:9pt;mso-wrap-distance-bottom:0;mso-position-horizontal:absolute;mso-position-horizontal-relative:text;mso-position-vertical:absolute;mso-position-vertical-relative:text;v-text-anchor:middle" o:gfxdata="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" filled="f" strokecolor="black [3213]">
+              <v:shape w14:anchorId="588A1039" id="Flowchart: Connector 1" o:spid="_x0000_s1026" type="#_x0000_t120" style="position:absolute;margin-left:387pt;margin-top:17.4pt;width:8.5pt;height:8.5pt;z-index:251660800;visibility:visible;mso-wrap-style:square;mso-wrap-distance-left:9pt;mso-wrap-distance-top:0;mso-wrap-distance-right:9pt;mso-wrap-distance-bottom:0;mso-position-horizontal:absolute;mso-position-horizontal-relative:text;mso-position-vertical:absolute;mso-position-vertical-relative:text;v-text-anchor:middle" o:gfxdata="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" filled="f" strokecolor="black [3213]">
                 <v:shadow on="t" color="black" opacity="22937f" origin=",.5" offset="0,.63889mm"/>
               </v:shape>
             </w:pict>
@@ -3928,7 +4638,7 @@
           </mc:Choice>
           <mc:Fallback>
             <w:pict>
-              <v:shape w14:anchorId="0CAA9540" id="Flowchart: Connector 1" o:spid="_x0000_s1026" type="#_x0000_t120" style="position:absolute;margin-left:117.5pt;margin-top:96.4pt;width:8.5pt;height:8.5pt;z-index:251658752;visibility:visible;mso-wrap-style:square;mso-wrap-distance-left:9pt;mso-wrap-distance-top:0;mso-wrap-distance-right:9pt;mso-wrap-distance-bottom:0;mso-position-horizontal:absolute;mso-position-horizontal-relative:text;mso-position-vertical:absolute;mso-position-vertical-relative:text;v-text-anchor:middle" o:gfxdata="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" filled="f" strokecolor="black [3213]">
+              <v:shape w14:anchorId="5DE2FCF4" id="Flowchart: Connector 1" o:spid="_x0000_s1026" type="#_x0000_t120" style="position:absolute;margin-left:117.5pt;margin-top:96.4pt;width:8.5pt;height:8.5pt;z-index:251658752;visibility:visible;mso-wrap-style:square;mso-wrap-distance-left:9pt;mso-wrap-distance-top:0;mso-wrap-distance-right:9pt;mso-wrap-distance-bottom:0;mso-position-horizontal:absolute;mso-position-horizontal-relative:text;mso-position-vertical:absolute;mso-position-vertical-relative:text;v-text-anchor:middle" o:gfxdata="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" filled="f" strokecolor="black [3213]">
                 <v:shadow on="t" color="black" opacity="22937f" origin=",.5" offset="0,.63889mm"/>
               </v:shape>
             </w:pict>
@@ -3938,6 +4648,7 @@
       <w:r>
         <w:rPr>
           <w:b/>
+          <w:noProof/>
         </w:rPr>
         <w:drawing>
           <wp:inline distT="0" distB="0" distL="0" distR="0" wp14:anchorId="7C2410BE" wp14:editId="4223419F">
@@ -3955,7 +4666,7 @@
                     <pic:cNvPicPr/>
                   </pic:nvPicPr>
                   <pic:blipFill>
-                    <a:blip r:embed="rId33"/>
+                    <a:blip r:embed="rId38"/>
                     <a:stretch>
                       <a:fillRect/>
                     </a:stretch>
@@ -3984,6 +4695,7 @@
       <w:r>
         <w:rPr>
           <w:b/>
+          <w:noProof/>
         </w:rPr>
         <w:drawing>
           <wp:inline distT="0" distB="0" distL="0" distR="0" wp14:anchorId="1A118BC0" wp14:editId="37A758EC">
@@ -4001,7 +4713,7 @@
                     <pic:cNvPicPr/>
                   </pic:nvPicPr>
                   <pic:blipFill>
-                    <a:blip r:embed="rId34"/>
+                    <a:blip r:embed="rId39"/>
                     <a:stretch>
                       <a:fillRect/>
                     </a:stretch>
@@ -4044,205 +4756,162 @@
         <w:rPr>
           <w:b/>
         </w:rPr>
-        <w:t xml:space="preserve"> </w:t>
+        <w:t xml:space="preserve"> Figure 34. Elbow Method for </w:t>
       </w:r>
       <w:r>
         <w:rPr>
           <w:b/>
         </w:rPr>
-        <w:t>Figure 3</w:t>
+        <w:t>PCA(100)</w:t>
       </w:r>
       <w:r>
         <w:rPr>
           <w:b/>
         </w:rPr>
-        <w:t>4</w:t>
+        <w:t xml:space="preserve">              </w:t>
       </w:r>
       <w:r>
         <w:rPr>
           <w:b/>
         </w:rPr>
-        <w:t xml:space="preserve">. Elbow Method for </w:t>
+        <w:t xml:space="preserve">                  </w:t>
       </w:r>
       <w:r>
         <w:rPr>
           <w:b/>
         </w:rPr>
-        <w:t>PCA(100)</w:t>
+        <w:t xml:space="preserve">Figure 35. Silhouette score for </w:t>
       </w:r>
       <w:r>
         <w:rPr>
           <w:b/>
         </w:rPr>
-        <w:t xml:space="preserve">              </w:t>
-      </w:r>
-      <w:r>
+        <w:t xml:space="preserve">PCA(100)       </w:t>
+      </w:r>
+    </w:p>
+    <w:p>
+      <w:pPr>
         <w:rPr>
           <w:b/>
         </w:rPr>
-        <w:t xml:space="preserve">                  </w:t>
-      </w:r>
+      </w:pPr>
+    </w:p>
+    <w:p>
+      <w:pPr>
+        <w:rPr>
+          <w:bCs/>
+        </w:rPr>
+      </w:pPr>
+      <w:r>
+        <w:rPr>
+          <w:bCs/>
+        </w:rPr>
+        <w:t>Interpretation</w:t>
+      </w:r>
+    </w:p>
+    <w:p>
+      <w:pPr>
+        <w:rPr>
+          <w:bCs/>
+        </w:rPr>
+      </w:pPr>
+      <w:r>
+        <w:rPr>
+          <w:bCs/>
+        </w:rPr>
+        <w:t>Inertia vs K after variance filtering + PCA; look for elbow.</w:t>
+      </w:r>
+    </w:p>
+    <w:p>
+      <w:pPr>
+        <w:rPr>
+          <w:bCs/>
+        </w:rPr>
+      </w:pPr>
+      <w:r>
+        <w:rPr>
+          <w:bCs/>
+        </w:rPr>
+        <w:t>Average silhouette after dimensionality reduction.</w:t>
+      </w:r>
+    </w:p>
+    <w:p>
+      <w:pPr>
+        <w:rPr>
+          <w:bCs/>
+        </w:rPr>
+      </w:pPr>
+      <w:r>
+        <w:rPr>
+          <w:bCs/>
+        </w:rPr>
+        <w:t>Observation</w:t>
+      </w:r>
+    </w:p>
+    <w:p>
+      <w:pPr>
+        <w:rPr>
+          <w:bCs/>
+        </w:rPr>
+      </w:pPr>
       <w:r>
         <w:rPr>
           <w:b/>
         </w:rPr>
-        <w:t>Figure 3</w:t>
-      </w:r>
+        <w:t xml:space="preserve">Elbow: </w:t>
+      </w:r>
+      <w:r>
+        <w:rPr>
+          <w:bCs/>
+        </w:rPr>
+        <w:t>Clearer curvature: large drop up to K=4–5, then noticeably smaller gains toward K=6–7.</w:t>
+      </w:r>
+    </w:p>
+    <w:p>
+      <w:pPr>
+        <w:rPr>
+          <w:bCs/>
+        </w:rPr>
+      </w:pPr>
       <w:r>
         <w:rPr>
           <w:b/>
         </w:rPr>
-        <w:t>5</w:t>
-      </w:r>
-      <w:r>
-        <w:rPr>
-          <w:b/>
-        </w:rPr>
-        <w:t xml:space="preserve">. Silhouette score for </w:t>
-      </w:r>
-      <w:r>
-        <w:rPr>
-          <w:b/>
-        </w:rPr>
-        <w:t xml:space="preserve">PCA(100)       </w:t>
-      </w:r>
-    </w:p>
-    <w:p>
-      <w:pPr>
-        <w:rPr>
-          <w:b/>
-        </w:rPr>
-      </w:pPr>
-    </w:p>
-    <w:p>
-      <w:pPr>
-        <w:rPr>
-          <w:bCs/>
-        </w:rPr>
-      </w:pPr>
-      <w:r>
-        <w:rPr>
-          <w:bCs/>
-        </w:rPr>
-        <w:t>Interpretation</w:t>
-      </w:r>
-    </w:p>
-    <w:p>
-      <w:pPr>
-        <w:rPr>
-          <w:bCs/>
-        </w:rPr>
-      </w:pPr>
-      <w:r>
-        <w:rPr>
-          <w:bCs/>
-        </w:rPr>
-        <w:t>Inertia vs K after variance filtering + PCA; look for elbow.</w:t>
-      </w:r>
-    </w:p>
-    <w:p>
-      <w:pPr>
-        <w:rPr>
-          <w:bCs/>
-        </w:rPr>
-      </w:pPr>
-      <w:r>
-        <w:rPr>
-          <w:bCs/>
-        </w:rPr>
-        <w:t>Average silhouette after dimensionality reduction.</w:t>
-      </w:r>
-    </w:p>
-    <w:p>
-      <w:pPr>
-        <w:rPr>
-          <w:bCs/>
-        </w:rPr>
-      </w:pPr>
-      <w:r>
-        <w:rPr>
-          <w:bCs/>
-        </w:rPr>
-        <w:t>Observation</w:t>
-      </w:r>
-    </w:p>
-    <w:p>
-      <w:pPr>
-        <w:rPr>
-          <w:bCs/>
-        </w:rPr>
-      </w:pPr>
-      <w:r>
-        <w:rPr>
-          <w:b/>
-        </w:rPr>
-        <w:t>Elbow</w:t>
-      </w:r>
-      <w:r>
-        <w:rPr>
-          <w:b/>
-        </w:rPr>
-        <w:t xml:space="preserve">: </w:t>
-      </w:r>
-      <w:r>
-        <w:rPr>
-          <w:bCs/>
-        </w:rPr>
-        <w:t>Clearer curvature: large drop up to K=4–5, then noticeably smaller gains toward K=6–7.</w:t>
-      </w:r>
-    </w:p>
-    <w:p>
-      <w:pPr>
+        <w:t xml:space="preserve">Silhouette: </w:t>
+      </w:r>
+      <w:r>
         <w:rPr>
           <w:rFonts w:hint="eastAsia"/>
           <w:bCs/>
         </w:rPr>
-      </w:pPr>
-      <w:r>
-        <w:rPr>
-          <w:b/>
-        </w:rPr>
-        <w:t>Silhouette</w:t>
-      </w:r>
-      <w:r>
-        <w:rPr>
-          <w:b/>
-        </w:rPr>
-        <w:t xml:space="preserve">: </w:t>
+        <w:t xml:space="preserve">Observation. Scores improve from K=2 </w:t>
       </w:r>
       <w:r>
         <w:rPr>
           <w:rFonts w:hint="eastAsia"/>
           <w:bCs/>
         </w:rPr>
-        <w:t xml:space="preserve">Observation. Scores improve from K=2 </w:t>
+        <w:t>→</w:t>
       </w:r>
       <w:r>
         <w:rPr>
           <w:rFonts w:hint="eastAsia"/>
           <w:bCs/>
         </w:rPr>
-        <w:t>→</w:t>
+        <w:t xml:space="preserve"> 4, peak around K=4</w:t>
       </w:r>
       <w:r>
         <w:rPr>
           <w:rFonts w:hint="eastAsia"/>
           <w:bCs/>
         </w:rPr>
-        <w:t xml:space="preserve"> 4, peak around K=4</w:t>
+        <w:t>–</w:t>
       </w:r>
       <w:r>
         <w:rPr>
           <w:rFonts w:hint="eastAsia"/>
           <w:bCs/>
         </w:rPr>
-        <w:t>–</w:t>
-      </w:r>
-      <w:r>
-        <w:rPr>
-          <w:rFonts w:hint="eastAsia"/>
-          <w:bCs/>
-        </w:rPr>
         <w:t>6 (highest at K=6 by a small margin), then dip slightly at 7.</w:t>
       </w:r>
     </w:p>
@@ -4282,7 +4951,7 @@
         <w:rPr>
           <w:bCs/>
         </w:rPr>
-        <w:t xml:space="preserve">Best separation in V2 occurs around K=4–6 (often K=4 or K=6 depending on your preference for fewer/more clusters).       </w:t>
+        <w:t xml:space="preserve">Best separation in V2 occurs around K=4–6 (often K=4 or K=6 depending on our preference for fewer/more clusters).       </w:t>
       </w:r>
     </w:p>
     <w:p>
@@ -4296,22 +4965,12 @@
         <w:pStyle w:val="Heading1"/>
       </w:pPr>
       <w:r>
-        <w:lastRenderedPageBreak/>
         <w:t>3. Results</w:t>
       </w:r>
     </w:p>
     <w:p>
       <w:r>
-        <w:t xml:space="preserve">Table </w:t>
-      </w:r>
-      <w:r>
-        <w:t>1</w:t>
-      </w:r>
-      <w:r>
-        <w:t>. Calculated Mean from the Aggregated Cross-Validation Metrics (Macro)</w:t>
-      </w:r>
-      <w:r>
-        <w:t>per class in KNN</w:t>
+        <w:t>Table 1. Calculated Mean from the Aggregated Cross-Validation Metrics (Macro)per class in KNN</w:t>
       </w:r>
     </w:p>
     <w:tbl>
@@ -4580,6 +5239,7 @@
           </w:tcPr>
           <w:p>
             <w:r>
+              <w:lastRenderedPageBreak/>
               <w:t>PRAD</w:t>
             </w:r>
           </w:p>
@@ -4684,16 +5344,7 @@
     <w:p/>
     <w:p>
       <w:r>
-        <w:t xml:space="preserve">Table </w:t>
-      </w:r>
-      <w:r>
-        <w:t>2</w:t>
-      </w:r>
-      <w:r>
-        <w:t xml:space="preserve">. Calculated Mean from the Aggregated Cross-Validation Metrics (Macro)per class in </w:t>
-      </w:r>
-      <w:r>
-        <w:t>SVM-L</w:t>
+        <w:t>Table 2. Calculated Mean from the Aggregated Cross-Validation Metrics (Macro)per class in SVM-L</w:t>
       </w:r>
     </w:p>
     <w:tbl>
@@ -5066,16 +5717,7 @@
     <w:p/>
     <w:p>
       <w:r>
-        <w:t xml:space="preserve">Table </w:t>
-      </w:r>
-      <w:r>
-        <w:t>3</w:t>
-      </w:r>
-      <w:r>
-        <w:t xml:space="preserve">. Calculated Mean from the Aggregated Cross-Validation Metrics (Macro)per class in </w:t>
-      </w:r>
-      <w:r>
-        <w:t>SVM-POLY</w:t>
+        <w:t>Table 3. Calculated Mean from the Aggregated Cross-Validation Metrics (Macro)per class in SVM-POLY</w:t>
       </w:r>
     </w:p>
     <w:tbl>
@@ -5451,16 +6093,7 @@
     <w:p/>
     <w:p>
       <w:r>
-        <w:t xml:space="preserve">Table </w:t>
-      </w:r>
-      <w:r>
-        <w:t>4</w:t>
-      </w:r>
-      <w:r>
-        <w:t xml:space="preserve">. Calculated Mean from the Aggregated Cross-Validation Metrics (Macro)per class in </w:t>
-      </w:r>
-      <w:r>
-        <w:t>SVM-RBF</w:t>
+        <w:t>Table 4. Calculated Mean from the Aggregated Cross-Validation Metrics (Macro)per class in SVM-RBF</w:t>
       </w:r>
     </w:p>
     <w:tbl>
@@ -5619,7 +6252,6 @@
           </w:tcPr>
           <w:p>
             <w:r>
-              <w:lastRenderedPageBreak/>
               <w:t>LUAD</w:t>
             </w:r>
           </w:p>
@@ -5883,6 +6515,7 @@
               <w:rPr>
                 <w:b/>
               </w:rPr>
+              <w:lastRenderedPageBreak/>
               <w:t>Model</w:t>
             </w:r>
           </w:p>
@@ -6203,12 +6836,25 @@
     </w:p>
     <w:p>
       <w:r>
-        <w:t>SVM scores use decision_function</w:t>
-      </w:r>
-    </w:p>
-    <w:p>
-      <w:r>
-        <w:t>KNN uses predict_proba.</w:t>
+        <w:t xml:space="preserve">SVM scores use </w:t>
+      </w:r>
+      <w:proofErr w:type="spellStart"/>
+      <w:r>
+        <w:t>decision_function</w:t>
+      </w:r>
+      <w:proofErr w:type="spellEnd"/>
+    </w:p>
+    <w:p>
+      <w:r>
+        <w:t xml:space="preserve">KNN uses </w:t>
+      </w:r>
+      <w:proofErr w:type="spellStart"/>
+      <w:r>
+        <w:t>predict_proba</w:t>
+      </w:r>
+      <w:proofErr w:type="spellEnd"/>
+      <w:r>
+        <w:t>.</w:t>
       </w:r>
     </w:p>
     <w:p>
@@ -6323,7 +6969,6 @@
         </w:numPr>
       </w:pPr>
       <w:r>
-        <w:lastRenderedPageBreak/>
         <w:t>The counts across cancer types are relatively balanced, with differences between the largest and smallest class being less than 7% of the total dataset size. This balance is advantageous for model training, as it reduces the risk of bias towards a single class.</w:t>
       </w:r>
     </w:p>
@@ -7273,6 +7918,7 @@
   <w:style w:type="character" w:default="1" w:styleId="DefaultParagraphFont">
     <w:name w:val="Default Paragraph Font"/>
     <w:uiPriority w:val="1"/>
+    <w:semiHidden/>
     <w:unhideWhenUsed/>
   </w:style>
   <w:style w:type="table" w:default="1" w:styleId="TableNormal">

</xml_diff>